<commit_message>
update linear regression describe
</commit_message>
<xml_diff>
--- a/22机器学习/files/数学公式.docx
+++ b/22机器学习/files/数学公式.docx
@@ -229,7 +229,7 @@
       <w:pPr>
         <w:spacing w:line="480" w:lineRule="auto"/>
         <w:rPr>
-          <w:rFonts w:ascii="宋体" w:eastAsia="宋体" w:hAnsi="宋体" w:hint="eastAsia"/>
+          <w:rFonts w:ascii="宋体" w:eastAsia="宋体" w:hAnsi="宋体"/>
         </w:rPr>
       </w:pPr>
       <m:oMathPara>
@@ -2161,17 +2161,7 @@
           <w:szCs w:val="22"/>
           <w:shd w:val="clear" w:color="auto" w:fill="FFFFFF"/>
         </w:rPr>
-        <w:t xml:space="preserve"> </w:t>
-      </w:r>
-      <w:r>
-        <w:rPr>
-          <w:rFonts w:ascii="Consolas" w:hAnsi="Consolas" w:cs="Consolas"/>
-          <w:color w:val="333333"/>
-          <w:sz w:val="22"/>
-          <w:szCs w:val="22"/>
-          <w:shd w:val="clear" w:color="auto" w:fill="FFFFFF"/>
-        </w:rPr>
-        <w:t>1537359948509.png</w:t>
+        <w:t xml:space="preserve"> 1537359948509.png</w:t>
       </w:r>
     </w:p>
     <w:p>
@@ -2661,13 +2651,7 @@
             <w:rPr>
               <w:rFonts w:ascii="Cambria Math" w:eastAsia="宋体" w:hAnsi="Cambria Math"/>
             </w:rPr>
-            <m:t>)</m:t>
-          </m:r>
-          <m:r>
-            <w:rPr>
-              <w:rFonts w:ascii="Cambria Math" w:eastAsia="宋体" w:hAnsi="Cambria Math"/>
-            </w:rPr>
-            <m:t>=</m:t>
+            <m:t>)=</m:t>
           </m:r>
           <m:f>
             <m:fPr>
@@ -2791,13 +2775,7 @@
                     <w:rPr>
                       <w:rFonts w:ascii="Cambria Math" w:eastAsia="宋体" w:hAnsi="Cambria Math"/>
                     </w:rPr>
-                    <m:t>- μ</m:t>
-                  </m:r>
-                  <m:r>
-                    <w:rPr>
-                      <w:rFonts w:ascii="Cambria Math" w:eastAsia="宋体" w:hAnsi="Cambria Math"/>
-                    </w:rPr>
-                    <m:t>)</m:t>
+                    <m:t>- μ)</m:t>
                   </m:r>
                 </m:e>
                 <m:sup>
@@ -2852,16 +2830,7 @@
             <w:rPr>
               <w:rFonts w:ascii="Cambria Math" w:eastAsia="宋体" w:hAnsi="Cambria Math"/>
             </w:rPr>
-            <m:t>)</m:t>
-          </m:r>
-          <m:r>
-            <m:rPr>
-              <m:sty m:val="p"/>
-            </m:rPr>
-            <w:rPr>
-              <w:rFonts w:ascii="Cambria Math" w:eastAsia="宋体" w:hAnsi="Cambria Math"/>
-            </w:rPr>
-            <m:t>=</m:t>
+            <m:t>)=</m:t>
           </m:r>
           <m:r>
             <w:rPr>
@@ -2922,16 +2891,7 @@
             <w:rPr>
               <w:rFonts w:ascii="Cambria Math" w:eastAsia="宋体" w:hAnsi="Cambria Math"/>
             </w:rPr>
-            <m:t>exp⁡(</m:t>
-          </m:r>
-          <m:r>
-            <m:rPr>
-              <m:sty m:val="p"/>
-            </m:rPr>
-            <w:rPr>
-              <w:rFonts w:ascii="Cambria Math" w:eastAsia="宋体" w:hAnsi="Cambria Math"/>
-            </w:rPr>
-            <m:t xml:space="preserve">- </m:t>
+            <m:t xml:space="preserve">exp⁡(- </m:t>
           </m:r>
           <m:f>
             <m:fPr>
@@ -3229,7 +3189,7 @@
         <mc:AlternateContent>
           <mc:Choice Requires="wps">
             <w:drawing>
-              <wp:anchor distT="45720" distB="45720" distL="114300" distR="114300" simplePos="0" relativeHeight="251669504" behindDoc="0" locked="0" layoutInCell="1" allowOverlap="1" wp14:anchorId="46880763" wp14:editId="3034D053">
+              <wp:anchor distT="45720" distB="45720" distL="114300" distR="114300" simplePos="0" relativeHeight="251669504" behindDoc="0" locked="0" layoutInCell="1" allowOverlap="1" wp14:anchorId="46880763" wp14:editId="0B52049A">
                 <wp:simplePos x="0" y="0"/>
                 <wp:positionH relativeFrom="margin">
                   <wp:posOffset>4852196</wp:posOffset>
@@ -3403,13 +3363,7 @@
                 <w:rPr>
                   <w:rFonts w:ascii="Cambria Math" w:eastAsia="宋体" w:hAnsi="Cambria Math"/>
                 </w:rPr>
-                <m:t>|</m:t>
-              </m:r>
-              <m:r>
-                <w:rPr>
-                  <w:rFonts w:ascii="Cambria Math" w:eastAsia="宋体" w:hAnsi="Cambria Math"/>
-                </w:rPr>
-                <m:t>x</m:t>
+                <m:t>|x</m:t>
               </m:r>
             </m:e>
             <m:sup>
@@ -3434,13 +3388,7 @@
             <w:rPr>
               <w:rFonts w:ascii="Cambria Math" w:eastAsia="宋体" w:hAnsi="Cambria Math"/>
             </w:rPr>
-            <m:t>θ</m:t>
-          </m:r>
-          <m:r>
-            <w:rPr>
-              <w:rFonts w:ascii="Cambria Math" w:eastAsia="宋体" w:hAnsi="Cambria Math"/>
-            </w:rPr>
-            <m:t xml:space="preserve">)= </m:t>
+            <m:t xml:space="preserve">θ)= </m:t>
           </m:r>
           <m:f>
             <m:fPr>
@@ -3669,13 +3617,11 @@
           </m:r>
         </m:oMath>
       </m:oMathPara>
-      <w:bookmarkStart w:id="2" w:name="_GoBack"/>
-      <w:bookmarkEnd w:id="2"/>
     </w:p>
     <w:p>
       <w:pPr>
         <w:rPr>
-          <w:rFonts w:ascii="宋体" w:eastAsia="宋体" w:hAnsi="宋体" w:hint="eastAsia"/>
+          <w:rFonts w:ascii="宋体" w:eastAsia="宋体" w:hAnsi="宋体"/>
           <w:sz w:val="18"/>
           <w:szCs w:val="18"/>
         </w:rPr>
@@ -3720,16 +3666,3968 @@
           <w:sz w:val="18"/>
           <w:szCs w:val="18"/>
         </w:rPr>
-        <w:t>略</w:t>
+        <w:t>似然函数</w:t>
+      </w:r>
+    </w:p>
+    <w:p>
+      <w:pPr>
+        <w:rPr>
+          <w:rFonts w:ascii="宋体" w:eastAsia="宋体" w:hAnsi="宋体"/>
+        </w:rPr>
+      </w:pPr>
+      <w:bookmarkStart w:id="2" w:name="OLE_LINK2"/>
+      <m:oMathPara>
+        <m:oMath>
+          <m:r>
+            <w:rPr>
+              <w:rFonts w:ascii="Cambria Math" w:eastAsia="宋体" w:hAnsi="Cambria Math"/>
+            </w:rPr>
+            <w:lastRenderedPageBreak/>
+            <m:t>L</m:t>
+          </m:r>
+          <m:d>
+            <m:dPr>
+              <m:ctrlPr>
+                <w:rPr>
+                  <w:rFonts w:ascii="Cambria Math" w:eastAsia="宋体" w:hAnsi="Cambria Math"/>
+                  <w:i/>
+                </w:rPr>
+              </m:ctrlPr>
+            </m:dPr>
+            <m:e>
+              <m:r>
+                <w:rPr>
+                  <w:rFonts w:ascii="Cambria Math" w:eastAsia="宋体" w:hAnsi="Cambria Math"/>
+                </w:rPr>
+                <m:t>θ</m:t>
+              </m:r>
+            </m:e>
+          </m:d>
+          <m:r>
+            <w:rPr>
+              <w:rFonts w:ascii="Cambria Math" w:eastAsia="宋体" w:hAnsi="Cambria Math"/>
+            </w:rPr>
+            <m:t>=</m:t>
+          </m:r>
+          <m:nary>
+            <m:naryPr>
+              <m:chr m:val="∏"/>
+              <m:limLoc m:val="undOvr"/>
+              <m:ctrlPr>
+                <w:rPr>
+                  <w:rFonts w:ascii="Cambria Math" w:eastAsia="宋体" w:hAnsi="Cambria Math"/>
+                  <w:i/>
+                </w:rPr>
+              </m:ctrlPr>
+            </m:naryPr>
+            <m:sub>
+              <m:r>
+                <w:rPr>
+                  <w:rFonts w:ascii="Cambria Math" w:eastAsia="宋体" w:hAnsi="Cambria Math"/>
+                </w:rPr>
+                <m:t>i=1</m:t>
+              </m:r>
+            </m:sub>
+            <m:sup>
+              <m:r>
+                <w:rPr>
+                  <w:rFonts w:ascii="Cambria Math" w:eastAsia="宋体" w:hAnsi="Cambria Math"/>
+                </w:rPr>
+                <m:t>m</m:t>
+              </m:r>
+            </m:sup>
+            <m:e>
+              <m:r>
+                <w:rPr>
+                  <w:rFonts w:ascii="Cambria Math" w:eastAsia="宋体" w:hAnsi="Cambria Math"/>
+                </w:rPr>
+                <m:t>p(</m:t>
+              </m:r>
+              <m:sSup>
+                <m:sSupPr>
+                  <m:ctrlPr>
+                    <w:rPr>
+                      <w:rFonts w:ascii="Cambria Math" w:eastAsia="宋体" w:hAnsi="Cambria Math"/>
+                      <w:i/>
+                    </w:rPr>
+                  </m:ctrlPr>
+                </m:sSupPr>
+                <m:e>
+                  <m:sSup>
+                    <m:sSupPr>
+                      <m:ctrlPr>
+                        <w:rPr>
+                          <w:rFonts w:ascii="Cambria Math" w:eastAsia="宋体" w:hAnsi="Cambria Math"/>
+                          <w:i/>
+                        </w:rPr>
+                      </m:ctrlPr>
+                    </m:sSupPr>
+                    <m:e>
+                      <m:r>
+                        <w:rPr>
+                          <w:rFonts w:ascii="Cambria Math" w:eastAsia="宋体" w:hAnsi="Cambria Math"/>
+                        </w:rPr>
+                        <m:t>y</m:t>
+                      </m:r>
+                    </m:e>
+                    <m:sup>
+                      <m:r>
+                        <w:rPr>
+                          <w:rFonts w:ascii="Cambria Math" w:eastAsia="宋体" w:hAnsi="Cambria Math"/>
+                        </w:rPr>
+                        <m:t>(i)</m:t>
+                      </m:r>
+                    </m:sup>
+                  </m:sSup>
+                  <m:r>
+                    <w:rPr>
+                      <w:rFonts w:ascii="Cambria Math" w:eastAsia="宋体" w:hAnsi="Cambria Math"/>
+                    </w:rPr>
+                    <m:t>|x</m:t>
+                  </m:r>
+                </m:e>
+                <m:sup>
+                  <m:r>
+                    <w:rPr>
+                      <w:rFonts w:ascii="Cambria Math" w:eastAsia="宋体" w:hAnsi="Cambria Math"/>
+                    </w:rPr>
+                    <m:t>(i)</m:t>
+                  </m:r>
+                </m:sup>
+              </m:sSup>
+              <m:r>
+                <m:rPr>
+                  <m:sty m:val="p"/>
+                </m:rPr>
+                <w:rPr>
+                  <w:rFonts w:ascii="Cambria Math" w:eastAsia="宋体" w:hAnsi="Cambria Math" w:hint="eastAsia"/>
+                </w:rPr>
+                <m:t>,</m:t>
+              </m:r>
+              <m:r>
+                <w:rPr>
+                  <w:rFonts w:ascii="Cambria Math" w:eastAsia="宋体" w:hAnsi="Cambria Math"/>
+                </w:rPr>
+                <m:t>θ)</m:t>
+              </m:r>
+            </m:e>
+          </m:nary>
+          <m:r>
+            <w:rPr>
+              <w:rFonts w:ascii="Cambria Math" w:eastAsia="宋体" w:hAnsi="Cambria Math"/>
+            </w:rPr>
+            <m:t xml:space="preserve">= </m:t>
+          </m:r>
+          <m:nary>
+            <m:naryPr>
+              <m:chr m:val="∏"/>
+              <m:limLoc m:val="undOvr"/>
+              <m:ctrlPr>
+                <w:rPr>
+                  <w:rFonts w:ascii="Cambria Math" w:eastAsia="宋体" w:hAnsi="Cambria Math"/>
+                  <w:i/>
+                </w:rPr>
+              </m:ctrlPr>
+            </m:naryPr>
+            <m:sub>
+              <m:r>
+                <w:rPr>
+                  <w:rFonts w:ascii="Cambria Math" w:eastAsia="宋体" w:hAnsi="Cambria Math"/>
+                </w:rPr>
+                <m:t>i=1</m:t>
+              </m:r>
+            </m:sub>
+            <m:sup>
+              <m:r>
+                <w:rPr>
+                  <w:rFonts w:ascii="Cambria Math" w:eastAsia="宋体" w:hAnsi="Cambria Math"/>
+                </w:rPr>
+                <m:t>m</m:t>
+              </m:r>
+            </m:sup>
+            <m:e>
+              <m:f>
+                <m:fPr>
+                  <m:ctrlPr>
+                    <w:rPr>
+                      <w:rFonts w:ascii="Cambria Math" w:eastAsia="宋体" w:hAnsi="Cambria Math"/>
+                      <w:i/>
+                    </w:rPr>
+                  </m:ctrlPr>
+                </m:fPr>
+                <m:num>
+                  <m:r>
+                    <w:rPr>
+                      <w:rFonts w:ascii="Cambria Math" w:eastAsia="宋体" w:hAnsi="Cambria Math"/>
+                    </w:rPr>
+                    <m:t>1</m:t>
+                  </m:r>
+                </m:num>
+                <m:den>
+                  <m:rad>
+                    <m:radPr>
+                      <m:degHide m:val="1"/>
+                      <m:ctrlPr>
+                        <w:rPr>
+                          <w:rFonts w:ascii="Cambria Math" w:eastAsia="宋体" w:hAnsi="Cambria Math"/>
+                          <w:i/>
+                        </w:rPr>
+                      </m:ctrlPr>
+                    </m:radPr>
+                    <m:deg/>
+                    <m:e>
+                      <m:r>
+                        <w:rPr>
+                          <w:rFonts w:ascii="Cambria Math" w:eastAsia="宋体" w:hAnsi="Cambria Math"/>
+                        </w:rPr>
+                        <m:t>2π</m:t>
+                      </m:r>
+                    </m:e>
+                  </m:rad>
+                  <m:r>
+                    <w:rPr>
+                      <w:rFonts w:ascii="Cambria Math" w:eastAsia="宋体" w:hAnsi="Cambria Math"/>
+                    </w:rPr>
+                    <m:t>σ</m:t>
+                  </m:r>
+                </m:den>
+              </m:f>
+              <m:r>
+                <m:rPr>
+                  <m:sty m:val="p"/>
+                </m:rPr>
+                <w:rPr>
+                  <w:rFonts w:ascii="Cambria Math" w:eastAsia="宋体" w:hAnsi="Cambria Math"/>
+                </w:rPr>
+                <m:t xml:space="preserve">exp⁡(- </m:t>
+              </m:r>
+              <m:f>
+                <m:fPr>
+                  <m:ctrlPr>
+                    <w:rPr>
+                      <w:rFonts w:ascii="Cambria Math" w:eastAsia="宋体" w:hAnsi="Cambria Math"/>
+                    </w:rPr>
+                  </m:ctrlPr>
+                </m:fPr>
+                <m:num>
+                  <m:sSup>
+                    <m:sSupPr>
+                      <m:ctrlPr>
+                        <w:rPr>
+                          <w:rFonts w:ascii="Cambria Math" w:eastAsia="宋体" w:hAnsi="Cambria Math"/>
+                          <w:i/>
+                        </w:rPr>
+                      </m:ctrlPr>
+                    </m:sSupPr>
+                    <m:e>
+                      <m:r>
+                        <w:rPr>
+                          <w:rFonts w:ascii="Cambria Math" w:eastAsia="宋体" w:hAnsi="Cambria Math"/>
+                        </w:rPr>
+                        <m:t xml:space="preserve">( </m:t>
+                      </m:r>
+                      <m:sSup>
+                        <m:sSupPr>
+                          <m:ctrlPr>
+                            <w:rPr>
+                              <w:rFonts w:ascii="Cambria Math" w:eastAsia="宋体" w:hAnsi="Cambria Math"/>
+                              <w:i/>
+                            </w:rPr>
+                          </m:ctrlPr>
+                        </m:sSupPr>
+                        <m:e>
+                          <m:r>
+                            <w:rPr>
+                              <w:rFonts w:ascii="Cambria Math" w:eastAsia="宋体" w:hAnsi="Cambria Math"/>
+                            </w:rPr>
+                            <m:t>y</m:t>
+                          </m:r>
+                        </m:e>
+                        <m:sup>
+                          <m:r>
+                            <w:rPr>
+                              <w:rFonts w:ascii="Cambria Math" w:eastAsia="宋体" w:hAnsi="Cambria Math"/>
+                            </w:rPr>
+                            <m:t>(i)</m:t>
+                          </m:r>
+                        </m:sup>
+                      </m:sSup>
+                      <m:r>
+                        <w:rPr>
+                          <w:rFonts w:ascii="Cambria Math" w:eastAsia="宋体" w:hAnsi="Cambria Math"/>
+                        </w:rPr>
+                        <m:t xml:space="preserve"> - </m:t>
+                      </m:r>
+                      <m:sSup>
+                        <m:sSupPr>
+                          <m:ctrlPr>
+                            <w:rPr>
+                              <w:rFonts w:ascii="Cambria Math" w:eastAsia="宋体" w:hAnsi="Cambria Math"/>
+                              <w:i/>
+                            </w:rPr>
+                          </m:ctrlPr>
+                        </m:sSupPr>
+                        <m:e>
+                          <m:r>
+                            <w:rPr>
+                              <w:rFonts w:ascii="Cambria Math" w:eastAsia="宋体" w:hAnsi="Cambria Math"/>
+                            </w:rPr>
+                            <m:t>θ</m:t>
+                          </m:r>
+                        </m:e>
+                        <m:sup>
+                          <m:r>
+                            <w:rPr>
+                              <w:rFonts w:ascii="Cambria Math" w:eastAsia="宋体" w:hAnsi="Cambria Math"/>
+                            </w:rPr>
+                            <m:t>T</m:t>
+                          </m:r>
+                        </m:sup>
+                      </m:sSup>
+                      <m:sSup>
+                        <m:sSupPr>
+                          <m:ctrlPr>
+                            <w:rPr>
+                              <w:rFonts w:ascii="Cambria Math" w:eastAsia="宋体" w:hAnsi="Cambria Math"/>
+                              <w:i/>
+                            </w:rPr>
+                          </m:ctrlPr>
+                        </m:sSupPr>
+                        <m:e>
+                          <m:r>
+                            <w:rPr>
+                              <w:rFonts w:ascii="Cambria Math" w:eastAsia="宋体" w:hAnsi="Cambria Math"/>
+                            </w:rPr>
+                            <m:t>x</m:t>
+                          </m:r>
+                        </m:e>
+                        <m:sup>
+                          <m:r>
+                            <w:rPr>
+                              <w:rFonts w:ascii="Cambria Math" w:eastAsia="宋体" w:hAnsi="Cambria Math"/>
+                            </w:rPr>
+                            <m:t>(i)</m:t>
+                          </m:r>
+                        </m:sup>
+                      </m:sSup>
+                      <m:r>
+                        <w:rPr>
+                          <w:rFonts w:ascii="Cambria Math" w:eastAsia="宋体" w:hAnsi="Cambria Math"/>
+                        </w:rPr>
+                        <m:t>)</m:t>
+                      </m:r>
+                    </m:e>
+                    <m:sup>
+                      <m:r>
+                        <w:rPr>
+                          <w:rFonts w:ascii="Cambria Math" w:eastAsia="宋体" w:hAnsi="Cambria Math"/>
+                        </w:rPr>
+                        <m:t>2</m:t>
+                      </m:r>
+                    </m:sup>
+                  </m:sSup>
+                </m:num>
+                <m:den>
+                  <m:r>
+                    <w:rPr>
+                      <w:rFonts w:ascii="Cambria Math" w:eastAsia="宋体" w:hAnsi="Cambria Math"/>
+                    </w:rPr>
+                    <m:t>2</m:t>
+                  </m:r>
+                  <m:sSup>
+                    <m:sSupPr>
+                      <m:ctrlPr>
+                        <w:rPr>
+                          <w:rFonts w:ascii="Cambria Math" w:eastAsia="宋体" w:hAnsi="Cambria Math"/>
+                          <w:i/>
+                        </w:rPr>
+                      </m:ctrlPr>
+                    </m:sSupPr>
+                    <m:e>
+                      <m:r>
+                        <w:rPr>
+                          <w:rFonts w:ascii="Cambria Math" w:eastAsia="宋体" w:hAnsi="Cambria Math"/>
+                        </w:rPr>
+                        <m:t>σ</m:t>
+                      </m:r>
+                    </m:e>
+                    <m:sup>
+                      <m:r>
+                        <w:rPr>
+                          <w:rFonts w:ascii="Cambria Math" w:eastAsia="宋体" w:hAnsi="Cambria Math"/>
+                        </w:rPr>
+                        <m:t>2</m:t>
+                      </m:r>
+                    </m:sup>
+                  </m:sSup>
+                </m:den>
+              </m:f>
+              <m:r>
+                <m:rPr>
+                  <m:sty m:val="p"/>
+                </m:rPr>
+                <w:rPr>
+                  <w:rFonts w:ascii="Cambria Math" w:eastAsia="宋体" w:hAnsi="Cambria Math"/>
+                </w:rPr>
+                <m:t>)</m:t>
+              </m:r>
+            </m:e>
+          </m:nary>
+        </m:oMath>
+      </m:oMathPara>
+    </w:p>
+    <w:bookmarkEnd w:id="2"/>
+    <w:p>
+      <w:pPr>
+        <w:rPr>
+          <w:rFonts w:ascii="宋体" w:eastAsia="宋体" w:hAnsi="宋体"/>
+        </w:rPr>
+      </w:pPr>
+      <w:r>
+        <w:rPr>
+          <w:rFonts w:ascii="宋体" w:eastAsia="宋体" w:hAnsi="宋体"/>
+          <w:noProof/>
+          <w:sz w:val="18"/>
+          <w:szCs w:val="18"/>
+        </w:rPr>
+        <mc:AlternateContent>
+          <mc:Choice Requires="wps">
+            <w:drawing>
+              <wp:anchor distT="45720" distB="45720" distL="114300" distR="114300" simplePos="0" relativeHeight="251673600" behindDoc="0" locked="0" layoutInCell="1" allowOverlap="1" wp14:anchorId="3BEC7649" wp14:editId="07CCF1E0">
+                <wp:simplePos x="0" y="0"/>
+                <wp:positionH relativeFrom="margin">
+                  <wp:posOffset>4859020</wp:posOffset>
+                </wp:positionH>
+                <wp:positionV relativeFrom="paragraph">
+                  <wp:posOffset>340199</wp:posOffset>
+                </wp:positionV>
+                <wp:extent cx="415745" cy="1404620"/>
+                <wp:effectExtent l="0" t="0" r="0" b="6350"/>
+                <wp:wrapNone/>
+                <wp:docPr id="7" name="Text Box 7"/>
+                <wp:cNvGraphicFramePr>
+                  <a:graphicFrameLocks xmlns:a="http://schemas.openxmlformats.org/drawingml/2006/main"/>
+                </wp:cNvGraphicFramePr>
+                <a:graphic xmlns:a="http://schemas.openxmlformats.org/drawingml/2006/main">
+                  <a:graphicData uri="http://schemas.microsoft.com/office/word/2010/wordprocessingShape">
+                    <wps:wsp>
+                      <wps:cNvSpPr txBox="1">
+                        <a:spLocks noChangeArrowheads="1"/>
+                      </wps:cNvSpPr>
+                      <wps:spPr bwMode="auto">
+                        <a:xfrm>
+                          <a:off x="0" y="0"/>
+                          <a:ext cx="415745" cy="1404620"/>
+                        </a:xfrm>
+                        <a:prstGeom prst="rect">
+                          <a:avLst/>
+                        </a:prstGeom>
+                        <a:noFill/>
+                        <a:ln w="9525">
+                          <a:noFill/>
+                          <a:miter lim="800000"/>
+                          <a:headEnd/>
+                          <a:tailEnd/>
+                        </a:ln>
+                      </wps:spPr>
+                      <wps:txbx>
+                        <w:txbxContent>
+                          <w:p>
+                            <w:pPr>
+                              <w:rPr>
+                                <w:rFonts w:ascii="宋体" w:eastAsia="宋体" w:hAnsi="宋体"/>
+                              </w:rPr>
+                            </w:pPr>
+                            <w:r>
+                              <w:rPr>
+                                <w:rFonts w:ascii="宋体" w:eastAsia="宋体" w:hAnsi="宋体"/>
+                              </w:rPr>
+                              <w:t>(</w:t>
+                            </w:r>
+                            <w:r>
+                              <w:rPr>
+                                <w:rFonts w:ascii="宋体" w:eastAsia="宋体" w:hAnsi="宋体"/>
+                              </w:rPr>
+                              <w:t>8</w:t>
+                            </w:r>
+                            <w:r>
+                              <w:rPr>
+                                <w:rFonts w:ascii="宋体" w:eastAsia="宋体" w:hAnsi="宋体"/>
+                              </w:rPr>
+                              <w:t>)</w:t>
+                            </w:r>
+                          </w:p>
+                        </w:txbxContent>
+                      </wps:txbx>
+                      <wps:bodyPr rot="0" vert="horz" wrap="square" lIns="91440" tIns="45720" rIns="91440" bIns="45720" anchor="t" anchorCtr="0">
+                        <a:spAutoFit/>
+                      </wps:bodyPr>
+                    </wps:wsp>
+                  </a:graphicData>
+                </a:graphic>
+                <wp14:sizeRelH relativeFrom="margin">
+                  <wp14:pctWidth>0</wp14:pctWidth>
+                </wp14:sizeRelH>
+                <wp14:sizeRelV relativeFrom="margin">
+                  <wp14:pctHeight>20000</wp14:pctHeight>
+                </wp14:sizeRelV>
+              </wp:anchor>
+            </w:drawing>
+          </mc:Choice>
+          <mc:Fallback>
+            <w:pict>
+              <v:shape w14:anchorId="3BEC7649" id="Text Box 7" o:spid="_x0000_s1032" type="#_x0000_t202" style="position:absolute;left:0;text-align:left;margin-left:382.6pt;margin-top:26.8pt;width:32.75pt;height:110.6pt;z-index:251673600;visibility:visible;mso-wrap-style:square;mso-width-percent:0;mso-height-percent:200;mso-wrap-distance-left:9pt;mso-wrap-distance-top:3.6pt;mso-wrap-distance-right:9pt;mso-wrap-distance-bottom:3.6pt;mso-position-horizontal:absolute;mso-position-horizontal-relative:margin;mso-position-vertical:absolute;mso-position-vertical-relative:text;mso-width-percent:0;mso-height-percent:200;mso-width-relative:margin;mso-height-relative:margin;v-text-anchor:top" o:gfxdata="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" filled="f" stroked="f">
+                <v:textbox style="mso-fit-shape-to-text:t">
+                  <w:txbxContent>
+                    <w:p>
+                      <w:pPr>
+                        <w:rPr>
+                          <w:rFonts w:ascii="宋体" w:eastAsia="宋体" w:hAnsi="宋体"/>
+                        </w:rPr>
+                      </w:pPr>
+                      <w:r>
+                        <w:rPr>
+                          <w:rFonts w:ascii="宋体" w:eastAsia="宋体" w:hAnsi="宋体"/>
+                        </w:rPr>
+                        <w:t>(</w:t>
+                      </w:r>
+                      <w:r>
+                        <w:rPr>
+                          <w:rFonts w:ascii="宋体" w:eastAsia="宋体" w:hAnsi="宋体"/>
+                        </w:rPr>
+                        <w:t>8</w:t>
+                      </w:r>
+                      <w:r>
+                        <w:rPr>
+                          <w:rFonts w:ascii="宋体" w:eastAsia="宋体" w:hAnsi="宋体"/>
+                        </w:rPr>
+                        <w:t>)</w:t>
+                      </w:r>
+                    </w:p>
+                  </w:txbxContent>
+                </v:textbox>
+                <w10:wrap anchorx="margin"/>
+              </v:shape>
+            </w:pict>
+          </mc:Fallback>
+        </mc:AlternateContent>
       </w:r>
       <w:r>
         <w:rPr>
-          <w:rFonts w:ascii="宋体" w:eastAsia="宋体" w:hAnsi="宋体" w:hint="eastAsia"/>
+          <w:rFonts w:ascii="宋体" w:eastAsia="宋体" w:hAnsi="宋体"/>
+          <w:noProof/>
           <w:sz w:val="18"/>
           <w:szCs w:val="18"/>
         </w:rPr>
-        <w:t>11</w:t>
+        <mc:AlternateContent>
+          <mc:Choice Requires="wps">
+            <w:drawing>
+              <wp:anchor distT="45720" distB="45720" distL="114300" distR="114300" simplePos="0" relativeHeight="251671552" behindDoc="0" locked="0" layoutInCell="1" allowOverlap="1" wp14:anchorId="663C7561" wp14:editId="2575FB09">
+                <wp:simplePos x="0" y="0"/>
+                <wp:positionH relativeFrom="margin">
+                  <wp:align>right</wp:align>
+                </wp:positionH>
+                <wp:positionV relativeFrom="paragraph">
+                  <wp:posOffset>-470345</wp:posOffset>
+                </wp:positionV>
+                <wp:extent cx="415745" cy="1404620"/>
+                <wp:effectExtent l="0" t="0" r="0" b="6350"/>
+                <wp:wrapNone/>
+                <wp:docPr id="6" name="Text Box 6"/>
+                <wp:cNvGraphicFramePr>
+                  <a:graphicFrameLocks xmlns:a="http://schemas.openxmlformats.org/drawingml/2006/main"/>
+                </wp:cNvGraphicFramePr>
+                <a:graphic xmlns:a="http://schemas.openxmlformats.org/drawingml/2006/main">
+                  <a:graphicData uri="http://schemas.microsoft.com/office/word/2010/wordprocessingShape">
+                    <wps:wsp>
+                      <wps:cNvSpPr txBox="1">
+                        <a:spLocks noChangeArrowheads="1"/>
+                      </wps:cNvSpPr>
+                      <wps:spPr bwMode="auto">
+                        <a:xfrm>
+                          <a:off x="0" y="0"/>
+                          <a:ext cx="415745" cy="1404620"/>
+                        </a:xfrm>
+                        <a:prstGeom prst="rect">
+                          <a:avLst/>
+                        </a:prstGeom>
+                        <a:noFill/>
+                        <a:ln w="9525">
+                          <a:noFill/>
+                          <a:miter lim="800000"/>
+                          <a:headEnd/>
+                          <a:tailEnd/>
+                        </a:ln>
+                      </wps:spPr>
+                      <wps:txbx>
+                        <w:txbxContent>
+                          <w:p>
+                            <w:pPr>
+                              <w:rPr>
+                                <w:rFonts w:ascii="宋体" w:eastAsia="宋体" w:hAnsi="宋体"/>
+                              </w:rPr>
+                            </w:pPr>
+                            <w:r>
+                              <w:rPr>
+                                <w:rFonts w:ascii="宋体" w:eastAsia="宋体" w:hAnsi="宋体"/>
+                              </w:rPr>
+                              <w:t>(</w:t>
+                            </w:r>
+                            <w:r>
+                              <w:rPr>
+                                <w:rFonts w:ascii="宋体" w:eastAsia="宋体" w:hAnsi="宋体"/>
+                              </w:rPr>
+                              <w:t>7</w:t>
+                            </w:r>
+                            <w:r>
+                              <w:rPr>
+                                <w:rFonts w:ascii="宋体" w:eastAsia="宋体" w:hAnsi="宋体"/>
+                              </w:rPr>
+                              <w:t>)</w:t>
+                            </w:r>
+                          </w:p>
+                        </w:txbxContent>
+                      </wps:txbx>
+                      <wps:bodyPr rot="0" vert="horz" wrap="square" lIns="91440" tIns="45720" rIns="91440" bIns="45720" anchor="t" anchorCtr="0">
+                        <a:spAutoFit/>
+                      </wps:bodyPr>
+                    </wps:wsp>
+                  </a:graphicData>
+                </a:graphic>
+                <wp14:sizeRelH relativeFrom="margin">
+                  <wp14:pctWidth>0</wp14:pctWidth>
+                </wp14:sizeRelH>
+                <wp14:sizeRelV relativeFrom="margin">
+                  <wp14:pctHeight>20000</wp14:pctHeight>
+                </wp14:sizeRelV>
+              </wp:anchor>
+            </w:drawing>
+          </mc:Choice>
+          <mc:Fallback>
+            <w:pict>
+              <v:shape w14:anchorId="663C7561" id="Text Box 6" o:spid="_x0000_s1033" type="#_x0000_t202" style="position:absolute;left:0;text-align:left;margin-left:-18.45pt;margin-top:-37.05pt;width:32.75pt;height:110.6pt;z-index:251671552;visibility:visible;mso-wrap-style:square;mso-width-percent:0;mso-height-percent:200;mso-wrap-distance-left:9pt;mso-wrap-distance-top:3.6pt;mso-wrap-distance-right:9pt;mso-wrap-distance-bottom:3.6pt;mso-position-horizontal:right;mso-position-horizontal-relative:margin;mso-position-vertical:absolute;mso-position-vertical-relative:text;mso-width-percent:0;mso-height-percent:200;mso-width-relative:margin;mso-height-relative:margin;v-text-anchor:top" o:gfxdata="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" filled="f" stroked="f">
+                <v:textbox style="mso-fit-shape-to-text:t">
+                  <w:txbxContent>
+                    <w:p>
+                      <w:pPr>
+                        <w:rPr>
+                          <w:rFonts w:ascii="宋体" w:eastAsia="宋体" w:hAnsi="宋体"/>
+                        </w:rPr>
+                      </w:pPr>
+                      <w:r>
+                        <w:rPr>
+                          <w:rFonts w:ascii="宋体" w:eastAsia="宋体" w:hAnsi="宋体"/>
+                        </w:rPr>
+                        <w:t>(</w:t>
+                      </w:r>
+                      <w:r>
+                        <w:rPr>
+                          <w:rFonts w:ascii="宋体" w:eastAsia="宋体" w:hAnsi="宋体"/>
+                        </w:rPr>
+                        <w:t>7</w:t>
+                      </w:r>
+                      <w:r>
+                        <w:rPr>
+                          <w:rFonts w:ascii="宋体" w:eastAsia="宋体" w:hAnsi="宋体"/>
+                        </w:rPr>
+                        <w:t>)</w:t>
+                      </w:r>
+                    </w:p>
+                  </w:txbxContent>
+                </v:textbox>
+                <w10:wrap anchorx="margin"/>
+              </v:shape>
+            </w:pict>
+          </mc:Fallback>
+        </mc:AlternateContent>
       </w:r>
+      <w:r>
+        <w:rPr>
+          <w:rFonts w:ascii="宋体" w:eastAsia="宋体" w:hAnsi="宋体" w:hint="eastAsia"/>
+        </w:rPr>
+        <w:t>对数</w:t>
+      </w:r>
+      <w:r>
+        <w:rPr>
+          <w:rFonts w:ascii="宋体" w:eastAsia="宋体" w:hAnsi="宋体"/>
+        </w:rPr>
+        <w:t>似然</w:t>
+      </w:r>
+    </w:p>
+    <w:p>
+      <w:pPr>
+        <w:rPr>
+          <w:rFonts w:ascii="宋体" w:eastAsia="宋体" w:hAnsi="宋体"/>
+        </w:rPr>
+      </w:pPr>
+      <m:oMathPara>
+        <m:oMath>
+          <m:r>
+            <w:rPr>
+              <w:rFonts w:ascii="Cambria Math" w:eastAsia="宋体" w:hAnsi="Cambria Math"/>
+            </w:rPr>
+            <m:t>logL</m:t>
+          </m:r>
+          <m:d>
+            <m:dPr>
+              <m:ctrlPr>
+                <w:rPr>
+                  <w:rFonts w:ascii="Cambria Math" w:eastAsia="宋体" w:hAnsi="Cambria Math"/>
+                  <w:i/>
+                </w:rPr>
+              </m:ctrlPr>
+            </m:dPr>
+            <m:e>
+              <m:r>
+                <w:rPr>
+                  <w:rFonts w:ascii="Cambria Math" w:eastAsia="宋体" w:hAnsi="Cambria Math"/>
+                </w:rPr>
+                <m:t>θ</m:t>
+              </m:r>
+            </m:e>
+          </m:d>
+          <m:r>
+            <w:rPr>
+              <w:rFonts w:ascii="Cambria Math" w:eastAsia="宋体" w:hAnsi="Cambria Math"/>
+            </w:rPr>
+            <m:t>=log</m:t>
+          </m:r>
+          <m:nary>
+            <m:naryPr>
+              <m:chr m:val="∏"/>
+              <m:limLoc m:val="undOvr"/>
+              <m:ctrlPr>
+                <w:rPr>
+                  <w:rFonts w:ascii="Cambria Math" w:eastAsia="宋体" w:hAnsi="Cambria Math"/>
+                  <w:i/>
+                </w:rPr>
+              </m:ctrlPr>
+            </m:naryPr>
+            <m:sub>
+              <m:r>
+                <w:rPr>
+                  <w:rFonts w:ascii="Cambria Math" w:eastAsia="宋体" w:hAnsi="Cambria Math"/>
+                </w:rPr>
+                <m:t>i=1</m:t>
+              </m:r>
+            </m:sub>
+            <m:sup>
+              <m:r>
+                <w:rPr>
+                  <w:rFonts w:ascii="Cambria Math" w:eastAsia="宋体" w:hAnsi="Cambria Math"/>
+                </w:rPr>
+                <m:t>m</m:t>
+              </m:r>
+            </m:sup>
+            <m:e>
+              <m:r>
+                <w:rPr>
+                  <w:rFonts w:ascii="Cambria Math" w:eastAsia="宋体" w:hAnsi="Cambria Math"/>
+                </w:rPr>
+                <m:t xml:space="preserve"> p</m:t>
+              </m:r>
+              <m:d>
+                <m:dPr>
+                  <m:ctrlPr>
+                    <w:rPr>
+                      <w:rFonts w:ascii="Cambria Math" w:eastAsia="宋体" w:hAnsi="Cambria Math"/>
+                      <w:i/>
+                    </w:rPr>
+                  </m:ctrlPr>
+                </m:dPr>
+                <m:e>
+                  <m:sSup>
+                    <m:sSupPr>
+                      <m:ctrlPr>
+                        <w:rPr>
+                          <w:rFonts w:ascii="Cambria Math" w:eastAsia="宋体" w:hAnsi="Cambria Math"/>
+                          <w:i/>
+                        </w:rPr>
+                      </m:ctrlPr>
+                    </m:sSupPr>
+                    <m:e>
+                      <m:sSup>
+                        <m:sSupPr>
+                          <m:ctrlPr>
+                            <w:rPr>
+                              <w:rFonts w:ascii="Cambria Math" w:eastAsia="宋体" w:hAnsi="Cambria Math"/>
+                              <w:i/>
+                            </w:rPr>
+                          </m:ctrlPr>
+                        </m:sSupPr>
+                        <m:e>
+                          <m:r>
+                            <w:rPr>
+                              <w:rFonts w:ascii="Cambria Math" w:eastAsia="宋体" w:hAnsi="Cambria Math"/>
+                            </w:rPr>
+                            <m:t>y</m:t>
+                          </m:r>
+                        </m:e>
+                        <m:sup>
+                          <m:d>
+                            <m:dPr>
+                              <m:ctrlPr>
+                                <w:rPr>
+                                  <w:rFonts w:ascii="Cambria Math" w:eastAsia="宋体" w:hAnsi="Cambria Math"/>
+                                  <w:i/>
+                                </w:rPr>
+                              </m:ctrlPr>
+                            </m:dPr>
+                            <m:e>
+                              <m:r>
+                                <w:rPr>
+                                  <w:rFonts w:ascii="Cambria Math" w:eastAsia="宋体" w:hAnsi="Cambria Math"/>
+                                </w:rPr>
+                                <m:t>i</m:t>
+                              </m:r>
+                            </m:e>
+                          </m:d>
+                        </m:sup>
+                      </m:sSup>
+                      <m:r>
+                        <w:rPr>
+                          <w:rFonts w:ascii="Cambria Math" w:eastAsia="宋体" w:hAnsi="Cambria Math"/>
+                        </w:rPr>
+                        <m:t>|x</m:t>
+                      </m:r>
+                    </m:e>
+                    <m:sup>
+                      <m:d>
+                        <m:dPr>
+                          <m:ctrlPr>
+                            <w:rPr>
+                              <w:rFonts w:ascii="Cambria Math" w:eastAsia="宋体" w:hAnsi="Cambria Math"/>
+                              <w:i/>
+                            </w:rPr>
+                          </m:ctrlPr>
+                        </m:dPr>
+                        <m:e>
+                          <m:r>
+                            <w:rPr>
+                              <w:rFonts w:ascii="Cambria Math" w:eastAsia="宋体" w:hAnsi="Cambria Math"/>
+                            </w:rPr>
+                            <m:t>i</m:t>
+                          </m:r>
+                        </m:e>
+                      </m:d>
+                    </m:sup>
+                  </m:sSup>
+                  <m:r>
+                    <m:rPr>
+                      <m:sty m:val="p"/>
+                    </m:rPr>
+                    <w:rPr>
+                      <w:rFonts w:ascii="Cambria Math" w:eastAsia="宋体" w:hAnsi="Cambria Math" w:hint="eastAsia"/>
+                    </w:rPr>
+                    <m:t>,</m:t>
+                  </m:r>
+                  <m:r>
+                    <w:rPr>
+                      <w:rFonts w:ascii="Cambria Math" w:eastAsia="宋体" w:hAnsi="Cambria Math"/>
+                    </w:rPr>
+                    <m:t>θ</m:t>
+                  </m:r>
+                </m:e>
+              </m:d>
+            </m:e>
+          </m:nary>
+          <m:r>
+            <w:rPr>
+              <w:rFonts w:ascii="Cambria Math" w:eastAsia="宋体" w:hAnsi="Cambria Math"/>
+            </w:rPr>
+            <m:t>= log</m:t>
+          </m:r>
+          <m:nary>
+            <m:naryPr>
+              <m:chr m:val="∏"/>
+              <m:limLoc m:val="undOvr"/>
+              <m:ctrlPr>
+                <w:rPr>
+                  <w:rFonts w:ascii="Cambria Math" w:eastAsia="宋体" w:hAnsi="Cambria Math"/>
+                  <w:i/>
+                </w:rPr>
+              </m:ctrlPr>
+            </m:naryPr>
+            <m:sub>
+              <m:r>
+                <w:rPr>
+                  <w:rFonts w:ascii="Cambria Math" w:eastAsia="宋体" w:hAnsi="Cambria Math"/>
+                </w:rPr>
+                <m:t>i=1</m:t>
+              </m:r>
+            </m:sub>
+            <m:sup>
+              <m:r>
+                <w:rPr>
+                  <w:rFonts w:ascii="Cambria Math" w:eastAsia="宋体" w:hAnsi="Cambria Math"/>
+                </w:rPr>
+                <m:t>m</m:t>
+              </m:r>
+            </m:sup>
+            <m:e>
+              <m:f>
+                <m:fPr>
+                  <m:ctrlPr>
+                    <w:rPr>
+                      <w:rFonts w:ascii="Cambria Math" w:eastAsia="宋体" w:hAnsi="Cambria Math"/>
+                      <w:i/>
+                    </w:rPr>
+                  </m:ctrlPr>
+                </m:fPr>
+                <m:num>
+                  <m:r>
+                    <w:rPr>
+                      <w:rFonts w:ascii="Cambria Math" w:eastAsia="宋体" w:hAnsi="Cambria Math"/>
+                    </w:rPr>
+                    <m:t>1</m:t>
+                  </m:r>
+                </m:num>
+                <m:den>
+                  <m:rad>
+                    <m:radPr>
+                      <m:degHide m:val="1"/>
+                      <m:ctrlPr>
+                        <w:rPr>
+                          <w:rFonts w:ascii="Cambria Math" w:eastAsia="宋体" w:hAnsi="Cambria Math"/>
+                          <w:i/>
+                        </w:rPr>
+                      </m:ctrlPr>
+                    </m:radPr>
+                    <m:deg/>
+                    <m:e>
+                      <m:r>
+                        <w:rPr>
+                          <w:rFonts w:ascii="Cambria Math" w:eastAsia="宋体" w:hAnsi="Cambria Math"/>
+                        </w:rPr>
+                        <m:t>2π</m:t>
+                      </m:r>
+                    </m:e>
+                  </m:rad>
+                  <m:r>
+                    <w:rPr>
+                      <w:rFonts w:ascii="Cambria Math" w:eastAsia="宋体" w:hAnsi="Cambria Math"/>
+                    </w:rPr>
+                    <m:t>σ</m:t>
+                  </m:r>
+                </m:den>
+              </m:f>
+              <m:func>
+                <m:funcPr>
+                  <m:ctrlPr>
+                    <w:rPr>
+                      <w:rFonts w:ascii="Cambria Math" w:eastAsia="宋体" w:hAnsi="Cambria Math"/>
+                    </w:rPr>
+                  </m:ctrlPr>
+                </m:funcPr>
+                <m:fName>
+                  <m:r>
+                    <m:rPr>
+                      <m:sty m:val="p"/>
+                    </m:rPr>
+                    <w:rPr>
+                      <w:rFonts w:ascii="Cambria Math" w:eastAsia="宋体" w:hAnsi="Cambria Math"/>
+                    </w:rPr>
+                    <m:t>exp</m:t>
+                  </m:r>
+                </m:fName>
+                <m:e>
+                  <m:d>
+                    <m:dPr>
+                      <m:ctrlPr>
+                        <w:rPr>
+                          <w:rFonts w:ascii="Cambria Math" w:eastAsia="宋体" w:hAnsi="Cambria Math"/>
+                        </w:rPr>
+                      </m:ctrlPr>
+                    </m:dPr>
+                    <m:e>
+                      <m:r>
+                        <m:rPr>
+                          <m:sty m:val="p"/>
+                        </m:rPr>
+                        <w:rPr>
+                          <w:rFonts w:ascii="Cambria Math" w:eastAsia="宋体" w:hAnsi="Cambria Math"/>
+                        </w:rPr>
+                        <m:t xml:space="preserve">- </m:t>
+                      </m:r>
+                      <m:f>
+                        <m:fPr>
+                          <m:ctrlPr>
+                            <w:rPr>
+                              <w:rFonts w:ascii="Cambria Math" w:eastAsia="宋体" w:hAnsi="Cambria Math"/>
+                            </w:rPr>
+                          </m:ctrlPr>
+                        </m:fPr>
+                        <m:num>
+                          <m:sSup>
+                            <m:sSupPr>
+                              <m:ctrlPr>
+                                <w:rPr>
+                                  <w:rFonts w:ascii="Cambria Math" w:eastAsia="宋体" w:hAnsi="Cambria Math"/>
+                                  <w:i/>
+                                </w:rPr>
+                              </m:ctrlPr>
+                            </m:sSupPr>
+                            <m:e>
+                              <m:d>
+                                <m:dPr>
+                                  <m:ctrlPr>
+                                    <w:rPr>
+                                      <w:rFonts w:ascii="Cambria Math" w:eastAsia="宋体" w:hAnsi="Cambria Math"/>
+                                      <w:i/>
+                                    </w:rPr>
+                                  </m:ctrlPr>
+                                </m:dPr>
+                                <m:e>
+                                  <m:r>
+                                    <w:rPr>
+                                      <w:rFonts w:ascii="Cambria Math" w:eastAsia="宋体" w:hAnsi="Cambria Math"/>
+                                    </w:rPr>
+                                    <m:t xml:space="preserve"> </m:t>
+                                  </m:r>
+                                  <m:sSup>
+                                    <m:sSupPr>
+                                      <m:ctrlPr>
+                                        <w:rPr>
+                                          <w:rFonts w:ascii="Cambria Math" w:eastAsia="宋体" w:hAnsi="Cambria Math"/>
+                                          <w:i/>
+                                        </w:rPr>
+                                      </m:ctrlPr>
+                                    </m:sSupPr>
+                                    <m:e>
+                                      <m:r>
+                                        <w:rPr>
+                                          <w:rFonts w:ascii="Cambria Math" w:eastAsia="宋体" w:hAnsi="Cambria Math"/>
+                                        </w:rPr>
+                                        <m:t>y</m:t>
+                                      </m:r>
+                                    </m:e>
+                                    <m:sup>
+                                      <m:d>
+                                        <m:dPr>
+                                          <m:ctrlPr>
+                                            <w:rPr>
+                                              <w:rFonts w:ascii="Cambria Math" w:eastAsia="宋体" w:hAnsi="Cambria Math"/>
+                                              <w:i/>
+                                            </w:rPr>
+                                          </m:ctrlPr>
+                                        </m:dPr>
+                                        <m:e>
+                                          <m:r>
+                                            <w:rPr>
+                                              <w:rFonts w:ascii="Cambria Math" w:eastAsia="宋体" w:hAnsi="Cambria Math"/>
+                                            </w:rPr>
+                                            <m:t>i</m:t>
+                                          </m:r>
+                                        </m:e>
+                                      </m:d>
+                                    </m:sup>
+                                  </m:sSup>
+                                  <m:r>
+                                    <w:rPr>
+                                      <w:rFonts w:ascii="Cambria Math" w:eastAsia="宋体" w:hAnsi="Cambria Math"/>
+                                    </w:rPr>
+                                    <m:t xml:space="preserve"> - </m:t>
+                                  </m:r>
+                                  <m:sSup>
+                                    <m:sSupPr>
+                                      <m:ctrlPr>
+                                        <w:rPr>
+                                          <w:rFonts w:ascii="Cambria Math" w:eastAsia="宋体" w:hAnsi="Cambria Math"/>
+                                          <w:i/>
+                                        </w:rPr>
+                                      </m:ctrlPr>
+                                    </m:sSupPr>
+                                    <m:e>
+                                      <m:r>
+                                        <w:rPr>
+                                          <w:rFonts w:ascii="Cambria Math" w:eastAsia="宋体" w:hAnsi="Cambria Math"/>
+                                        </w:rPr>
+                                        <m:t>θ</m:t>
+                                      </m:r>
+                                    </m:e>
+                                    <m:sup>
+                                      <m:r>
+                                        <w:rPr>
+                                          <w:rFonts w:ascii="Cambria Math" w:eastAsia="宋体" w:hAnsi="Cambria Math"/>
+                                        </w:rPr>
+                                        <m:t>T</m:t>
+                                      </m:r>
+                                    </m:sup>
+                                  </m:sSup>
+                                  <m:sSup>
+                                    <m:sSupPr>
+                                      <m:ctrlPr>
+                                        <w:rPr>
+                                          <w:rFonts w:ascii="Cambria Math" w:eastAsia="宋体" w:hAnsi="Cambria Math"/>
+                                          <w:i/>
+                                        </w:rPr>
+                                      </m:ctrlPr>
+                                    </m:sSupPr>
+                                    <m:e>
+                                      <m:r>
+                                        <w:rPr>
+                                          <w:rFonts w:ascii="Cambria Math" w:eastAsia="宋体" w:hAnsi="Cambria Math"/>
+                                        </w:rPr>
+                                        <m:t>x</m:t>
+                                      </m:r>
+                                    </m:e>
+                                    <m:sup>
+                                      <m:d>
+                                        <m:dPr>
+                                          <m:ctrlPr>
+                                            <w:rPr>
+                                              <w:rFonts w:ascii="Cambria Math" w:eastAsia="宋体" w:hAnsi="Cambria Math"/>
+                                              <w:i/>
+                                            </w:rPr>
+                                          </m:ctrlPr>
+                                        </m:dPr>
+                                        <m:e>
+                                          <m:r>
+                                            <w:rPr>
+                                              <w:rFonts w:ascii="Cambria Math" w:eastAsia="宋体" w:hAnsi="Cambria Math"/>
+                                            </w:rPr>
+                                            <m:t>i</m:t>
+                                          </m:r>
+                                        </m:e>
+                                      </m:d>
+                                    </m:sup>
+                                  </m:sSup>
+                                </m:e>
+                              </m:d>
+                            </m:e>
+                            <m:sup>
+                              <m:r>
+                                <w:rPr>
+                                  <w:rFonts w:ascii="Cambria Math" w:eastAsia="宋体" w:hAnsi="Cambria Math"/>
+                                </w:rPr>
+                                <m:t>2</m:t>
+                              </m:r>
+                            </m:sup>
+                          </m:sSup>
+                        </m:num>
+                        <m:den>
+                          <m:r>
+                            <w:rPr>
+                              <w:rFonts w:ascii="Cambria Math" w:eastAsia="宋体" w:hAnsi="Cambria Math"/>
+                            </w:rPr>
+                            <m:t>2</m:t>
+                          </m:r>
+                          <m:sSup>
+                            <m:sSupPr>
+                              <m:ctrlPr>
+                                <w:rPr>
+                                  <w:rFonts w:ascii="Cambria Math" w:eastAsia="宋体" w:hAnsi="Cambria Math"/>
+                                  <w:i/>
+                                </w:rPr>
+                              </m:ctrlPr>
+                            </m:sSupPr>
+                            <m:e>
+                              <m:r>
+                                <w:rPr>
+                                  <w:rFonts w:ascii="Cambria Math" w:eastAsia="宋体" w:hAnsi="Cambria Math"/>
+                                </w:rPr>
+                                <m:t>σ</m:t>
+                              </m:r>
+                            </m:e>
+                            <m:sup>
+                              <m:r>
+                                <w:rPr>
+                                  <w:rFonts w:ascii="Cambria Math" w:eastAsia="宋体" w:hAnsi="Cambria Math"/>
+                                </w:rPr>
+                                <m:t>2</m:t>
+                              </m:r>
+                            </m:sup>
+                          </m:sSup>
+                        </m:den>
+                      </m:f>
+                    </m:e>
+                  </m:d>
+                </m:e>
+              </m:func>
+            </m:e>
+          </m:nary>
+        </m:oMath>
+      </m:oMathPara>
+    </w:p>
+    <w:p>
+      <w:pPr>
+        <w:rPr>
+          <w:rFonts w:ascii="宋体" w:eastAsia="宋体" w:hAnsi="宋体"/>
+        </w:rPr>
+      </w:pPr>
+      <w:r>
+        <w:rPr>
+          <w:rFonts w:ascii="宋体" w:eastAsia="宋体" w:hAnsi="宋体"/>
+          <w:noProof/>
+          <w:sz w:val="18"/>
+          <w:szCs w:val="18"/>
+        </w:rPr>
+        <mc:AlternateContent>
+          <mc:Choice Requires="wps">
+            <w:drawing>
+              <wp:anchor distT="45720" distB="45720" distL="114300" distR="114300" simplePos="0" relativeHeight="251675648" behindDoc="0" locked="0" layoutInCell="1" allowOverlap="1" wp14:anchorId="234FC6EA" wp14:editId="59BCDF9C">
+                <wp:simplePos x="0" y="0"/>
+                <wp:positionH relativeFrom="margin">
+                  <wp:align>right</wp:align>
+                </wp:positionH>
+                <wp:positionV relativeFrom="paragraph">
+                  <wp:posOffset>3279902</wp:posOffset>
+                </wp:positionV>
+                <wp:extent cx="415745" cy="1404620"/>
+                <wp:effectExtent l="0" t="0" r="0" b="6350"/>
+                <wp:wrapNone/>
+                <wp:docPr id="8" name="Text Box 8"/>
+                <wp:cNvGraphicFramePr>
+                  <a:graphicFrameLocks xmlns:a="http://schemas.openxmlformats.org/drawingml/2006/main"/>
+                </wp:cNvGraphicFramePr>
+                <a:graphic xmlns:a="http://schemas.openxmlformats.org/drawingml/2006/main">
+                  <a:graphicData uri="http://schemas.microsoft.com/office/word/2010/wordprocessingShape">
+                    <wps:wsp>
+                      <wps:cNvSpPr txBox="1">
+                        <a:spLocks noChangeArrowheads="1"/>
+                      </wps:cNvSpPr>
+                      <wps:spPr bwMode="auto">
+                        <a:xfrm>
+                          <a:off x="0" y="0"/>
+                          <a:ext cx="415745" cy="1404620"/>
+                        </a:xfrm>
+                        <a:prstGeom prst="rect">
+                          <a:avLst/>
+                        </a:prstGeom>
+                        <a:noFill/>
+                        <a:ln w="9525">
+                          <a:noFill/>
+                          <a:miter lim="800000"/>
+                          <a:headEnd/>
+                          <a:tailEnd/>
+                        </a:ln>
+                      </wps:spPr>
+                      <wps:txbx>
+                        <w:txbxContent>
+                          <w:p>
+                            <w:pPr>
+                              <w:rPr>
+                                <w:rFonts w:ascii="宋体" w:eastAsia="宋体" w:hAnsi="宋体"/>
+                              </w:rPr>
+                            </w:pPr>
+                            <w:r>
+                              <w:rPr>
+                                <w:rFonts w:ascii="宋体" w:eastAsia="宋体" w:hAnsi="宋体"/>
+                              </w:rPr>
+                              <w:t>(</w:t>
+                            </w:r>
+                            <w:r>
+                              <w:rPr>
+                                <w:rFonts w:ascii="宋体" w:eastAsia="宋体" w:hAnsi="宋体"/>
+                              </w:rPr>
+                              <w:t>9</w:t>
+                            </w:r>
+                            <w:r>
+                              <w:rPr>
+                                <w:rFonts w:ascii="宋体" w:eastAsia="宋体" w:hAnsi="宋体"/>
+                              </w:rPr>
+                              <w:t>)</w:t>
+                            </w:r>
+                          </w:p>
+                        </w:txbxContent>
+                      </wps:txbx>
+                      <wps:bodyPr rot="0" vert="horz" wrap="square" lIns="91440" tIns="45720" rIns="91440" bIns="45720" anchor="t" anchorCtr="0">
+                        <a:spAutoFit/>
+                      </wps:bodyPr>
+                    </wps:wsp>
+                  </a:graphicData>
+                </a:graphic>
+                <wp14:sizeRelH relativeFrom="margin">
+                  <wp14:pctWidth>0</wp14:pctWidth>
+                </wp14:sizeRelH>
+                <wp14:sizeRelV relativeFrom="margin">
+                  <wp14:pctHeight>20000</wp14:pctHeight>
+                </wp14:sizeRelV>
+              </wp:anchor>
+            </w:drawing>
+          </mc:Choice>
+          <mc:Fallback>
+            <w:pict>
+              <v:shape w14:anchorId="234FC6EA" id="Text Box 8" o:spid="_x0000_s1034" type="#_x0000_t202" style="position:absolute;left:0;text-align:left;margin-left:-18.45pt;margin-top:258.25pt;width:32.75pt;height:110.6pt;z-index:251675648;visibility:visible;mso-wrap-style:square;mso-width-percent:0;mso-height-percent:200;mso-wrap-distance-left:9pt;mso-wrap-distance-top:3.6pt;mso-wrap-distance-right:9pt;mso-wrap-distance-bottom:3.6pt;mso-position-horizontal:right;mso-position-horizontal-relative:margin;mso-position-vertical:absolute;mso-position-vertical-relative:text;mso-width-percent:0;mso-height-percent:200;mso-width-relative:margin;mso-height-relative:margin;v-text-anchor:top" o:gfxdata="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" filled="f" stroked="f">
+                <v:textbox style="mso-fit-shape-to-text:t">
+                  <w:txbxContent>
+                    <w:p>
+                      <w:pPr>
+                        <w:rPr>
+                          <w:rFonts w:ascii="宋体" w:eastAsia="宋体" w:hAnsi="宋体"/>
+                        </w:rPr>
+                      </w:pPr>
+                      <w:r>
+                        <w:rPr>
+                          <w:rFonts w:ascii="宋体" w:eastAsia="宋体" w:hAnsi="宋体"/>
+                        </w:rPr>
+                        <w:t>(</w:t>
+                      </w:r>
+                      <w:r>
+                        <w:rPr>
+                          <w:rFonts w:ascii="宋体" w:eastAsia="宋体" w:hAnsi="宋体"/>
+                        </w:rPr>
+                        <w:t>9</w:t>
+                      </w:r>
+                      <w:r>
+                        <w:rPr>
+                          <w:rFonts w:ascii="宋体" w:eastAsia="宋体" w:hAnsi="宋体"/>
+                        </w:rPr>
+                        <w:t>)</w:t>
+                      </w:r>
+                    </w:p>
+                  </w:txbxContent>
+                </v:textbox>
+                <w10:wrap anchorx="margin"/>
+              </v:shape>
+            </w:pict>
+          </mc:Fallback>
+        </mc:AlternateContent>
+      </w:r>
+      <w:r>
+        <w:rPr>
+          <w:rFonts w:ascii="宋体" w:eastAsia="宋体" w:hAnsi="宋体" w:hint="eastAsia"/>
+        </w:rPr>
+        <w:t>展开</w:t>
+      </w:r>
+    </w:p>
+    <w:p>
+      <w:pPr>
+        <w:rPr>
+          <w:rFonts w:ascii="宋体" w:eastAsia="宋体" w:hAnsi="宋体"/>
+        </w:rPr>
+      </w:pPr>
+      <m:oMathPara>
+        <m:oMath>
+          <m:r>
+            <w:rPr>
+              <w:rFonts w:ascii="Cambria Math" w:eastAsia="宋体" w:hAnsi="Cambria Math"/>
+            </w:rPr>
+            <m:t>logL</m:t>
+          </m:r>
+          <m:d>
+            <m:dPr>
+              <m:ctrlPr>
+                <w:rPr>
+                  <w:rFonts w:ascii="Cambria Math" w:eastAsia="宋体" w:hAnsi="Cambria Math"/>
+                  <w:i/>
+                </w:rPr>
+              </m:ctrlPr>
+            </m:dPr>
+            <m:e>
+              <m:r>
+                <w:rPr>
+                  <w:rFonts w:ascii="Cambria Math" w:eastAsia="宋体" w:hAnsi="Cambria Math"/>
+                </w:rPr>
+                <m:t>θ</m:t>
+              </m:r>
+            </m:e>
+          </m:d>
+          <m:r>
+            <w:rPr>
+              <w:rFonts w:ascii="Cambria Math" w:eastAsia="宋体" w:hAnsi="Cambria Math"/>
+            </w:rPr>
+            <m:t xml:space="preserve">               = log</m:t>
+          </m:r>
+          <m:nary>
+            <m:naryPr>
+              <m:chr m:val="∏"/>
+              <m:limLoc m:val="undOvr"/>
+              <m:ctrlPr>
+                <w:rPr>
+                  <w:rFonts w:ascii="Cambria Math" w:eastAsia="宋体" w:hAnsi="Cambria Math"/>
+                  <w:i/>
+                </w:rPr>
+              </m:ctrlPr>
+            </m:naryPr>
+            <m:sub>
+              <m:r>
+                <w:rPr>
+                  <w:rFonts w:ascii="Cambria Math" w:eastAsia="宋体" w:hAnsi="Cambria Math"/>
+                </w:rPr>
+                <m:t>i=1</m:t>
+              </m:r>
+            </m:sub>
+            <m:sup>
+              <m:r>
+                <w:rPr>
+                  <w:rFonts w:ascii="Cambria Math" w:eastAsia="宋体" w:hAnsi="Cambria Math"/>
+                </w:rPr>
+                <m:t>m</m:t>
+              </m:r>
+            </m:sup>
+            <m:e>
+              <m:f>
+                <m:fPr>
+                  <m:ctrlPr>
+                    <w:rPr>
+                      <w:rFonts w:ascii="Cambria Math" w:eastAsia="宋体" w:hAnsi="Cambria Math"/>
+                      <w:i/>
+                    </w:rPr>
+                  </m:ctrlPr>
+                </m:fPr>
+                <m:num>
+                  <m:r>
+                    <w:rPr>
+                      <w:rFonts w:ascii="Cambria Math" w:eastAsia="宋体" w:hAnsi="Cambria Math"/>
+                    </w:rPr>
+                    <m:t>1</m:t>
+                  </m:r>
+                </m:num>
+                <m:den>
+                  <m:rad>
+                    <m:radPr>
+                      <m:degHide m:val="1"/>
+                      <m:ctrlPr>
+                        <w:rPr>
+                          <w:rFonts w:ascii="Cambria Math" w:eastAsia="宋体" w:hAnsi="Cambria Math"/>
+                          <w:i/>
+                        </w:rPr>
+                      </m:ctrlPr>
+                    </m:radPr>
+                    <m:deg/>
+                    <m:e>
+                      <m:r>
+                        <w:rPr>
+                          <w:rFonts w:ascii="Cambria Math" w:eastAsia="宋体" w:hAnsi="Cambria Math"/>
+                        </w:rPr>
+                        <m:t>2π</m:t>
+                      </m:r>
+                    </m:e>
+                  </m:rad>
+                  <m:r>
+                    <w:rPr>
+                      <w:rFonts w:ascii="Cambria Math" w:eastAsia="宋体" w:hAnsi="Cambria Math"/>
+                    </w:rPr>
+                    <m:t>σ</m:t>
+                  </m:r>
+                </m:den>
+              </m:f>
+              <m:func>
+                <m:funcPr>
+                  <m:ctrlPr>
+                    <w:rPr>
+                      <w:rFonts w:ascii="Cambria Math" w:eastAsia="宋体" w:hAnsi="Cambria Math"/>
+                    </w:rPr>
+                  </m:ctrlPr>
+                </m:funcPr>
+                <m:fName>
+                  <m:r>
+                    <m:rPr>
+                      <m:sty m:val="p"/>
+                    </m:rPr>
+                    <w:rPr>
+                      <w:rFonts w:ascii="Cambria Math" w:eastAsia="宋体" w:hAnsi="Cambria Math"/>
+                    </w:rPr>
+                    <m:t>exp</m:t>
+                  </m:r>
+                </m:fName>
+                <m:e>
+                  <m:d>
+                    <m:dPr>
+                      <m:ctrlPr>
+                        <w:rPr>
+                          <w:rFonts w:ascii="Cambria Math" w:eastAsia="宋体" w:hAnsi="Cambria Math"/>
+                        </w:rPr>
+                      </m:ctrlPr>
+                    </m:dPr>
+                    <m:e>
+                      <m:r>
+                        <m:rPr>
+                          <m:sty m:val="p"/>
+                        </m:rPr>
+                        <w:rPr>
+                          <w:rFonts w:ascii="Cambria Math" w:eastAsia="宋体" w:hAnsi="Cambria Math"/>
+                        </w:rPr>
+                        <m:t xml:space="preserve">- </m:t>
+                      </m:r>
+                      <m:f>
+                        <m:fPr>
+                          <m:ctrlPr>
+                            <w:rPr>
+                              <w:rFonts w:ascii="Cambria Math" w:eastAsia="宋体" w:hAnsi="Cambria Math"/>
+                            </w:rPr>
+                          </m:ctrlPr>
+                        </m:fPr>
+                        <m:num>
+                          <m:sSup>
+                            <m:sSupPr>
+                              <m:ctrlPr>
+                                <w:rPr>
+                                  <w:rFonts w:ascii="Cambria Math" w:eastAsia="宋体" w:hAnsi="Cambria Math"/>
+                                  <w:i/>
+                                </w:rPr>
+                              </m:ctrlPr>
+                            </m:sSupPr>
+                            <m:e>
+                              <m:d>
+                                <m:dPr>
+                                  <m:ctrlPr>
+                                    <w:rPr>
+                                      <w:rFonts w:ascii="Cambria Math" w:eastAsia="宋体" w:hAnsi="Cambria Math"/>
+                                      <w:i/>
+                                    </w:rPr>
+                                  </m:ctrlPr>
+                                </m:dPr>
+                                <m:e>
+                                  <m:r>
+                                    <w:rPr>
+                                      <w:rFonts w:ascii="Cambria Math" w:eastAsia="宋体" w:hAnsi="Cambria Math"/>
+                                    </w:rPr>
+                                    <m:t xml:space="preserve"> </m:t>
+                                  </m:r>
+                                  <m:sSup>
+                                    <m:sSupPr>
+                                      <m:ctrlPr>
+                                        <w:rPr>
+                                          <w:rFonts w:ascii="Cambria Math" w:eastAsia="宋体" w:hAnsi="Cambria Math"/>
+                                          <w:i/>
+                                        </w:rPr>
+                                      </m:ctrlPr>
+                                    </m:sSupPr>
+                                    <m:e>
+                                      <m:r>
+                                        <w:rPr>
+                                          <w:rFonts w:ascii="Cambria Math" w:eastAsia="宋体" w:hAnsi="Cambria Math"/>
+                                        </w:rPr>
+                                        <m:t>y</m:t>
+                                      </m:r>
+                                    </m:e>
+                                    <m:sup>
+                                      <m:d>
+                                        <m:dPr>
+                                          <m:ctrlPr>
+                                            <w:rPr>
+                                              <w:rFonts w:ascii="Cambria Math" w:eastAsia="宋体" w:hAnsi="Cambria Math"/>
+                                              <w:i/>
+                                            </w:rPr>
+                                          </m:ctrlPr>
+                                        </m:dPr>
+                                        <m:e>
+                                          <m:r>
+                                            <w:rPr>
+                                              <w:rFonts w:ascii="Cambria Math" w:eastAsia="宋体" w:hAnsi="Cambria Math"/>
+                                            </w:rPr>
+                                            <m:t>i</m:t>
+                                          </m:r>
+                                        </m:e>
+                                      </m:d>
+                                    </m:sup>
+                                  </m:sSup>
+                                  <m:r>
+                                    <w:rPr>
+                                      <w:rFonts w:ascii="Cambria Math" w:eastAsia="宋体" w:hAnsi="Cambria Math"/>
+                                    </w:rPr>
+                                    <m:t xml:space="preserve"> - </m:t>
+                                  </m:r>
+                                  <m:sSup>
+                                    <m:sSupPr>
+                                      <m:ctrlPr>
+                                        <w:rPr>
+                                          <w:rFonts w:ascii="Cambria Math" w:eastAsia="宋体" w:hAnsi="Cambria Math"/>
+                                          <w:i/>
+                                        </w:rPr>
+                                      </m:ctrlPr>
+                                    </m:sSupPr>
+                                    <m:e>
+                                      <m:r>
+                                        <w:rPr>
+                                          <w:rFonts w:ascii="Cambria Math" w:eastAsia="宋体" w:hAnsi="Cambria Math"/>
+                                        </w:rPr>
+                                        <m:t>θ</m:t>
+                                      </m:r>
+                                    </m:e>
+                                    <m:sup>
+                                      <m:r>
+                                        <w:rPr>
+                                          <w:rFonts w:ascii="Cambria Math" w:eastAsia="宋体" w:hAnsi="Cambria Math"/>
+                                        </w:rPr>
+                                        <m:t>T</m:t>
+                                      </m:r>
+                                    </m:sup>
+                                  </m:sSup>
+                                  <m:sSup>
+                                    <m:sSupPr>
+                                      <m:ctrlPr>
+                                        <w:rPr>
+                                          <w:rFonts w:ascii="Cambria Math" w:eastAsia="宋体" w:hAnsi="Cambria Math"/>
+                                          <w:i/>
+                                        </w:rPr>
+                                      </m:ctrlPr>
+                                    </m:sSupPr>
+                                    <m:e>
+                                      <m:r>
+                                        <w:rPr>
+                                          <w:rFonts w:ascii="Cambria Math" w:eastAsia="宋体" w:hAnsi="Cambria Math"/>
+                                        </w:rPr>
+                                        <m:t>x</m:t>
+                                      </m:r>
+                                    </m:e>
+                                    <m:sup>
+                                      <m:d>
+                                        <m:dPr>
+                                          <m:ctrlPr>
+                                            <w:rPr>
+                                              <w:rFonts w:ascii="Cambria Math" w:eastAsia="宋体" w:hAnsi="Cambria Math"/>
+                                              <w:i/>
+                                            </w:rPr>
+                                          </m:ctrlPr>
+                                        </m:dPr>
+                                        <m:e>
+                                          <m:r>
+                                            <w:rPr>
+                                              <w:rFonts w:ascii="Cambria Math" w:eastAsia="宋体" w:hAnsi="Cambria Math"/>
+                                            </w:rPr>
+                                            <m:t>i</m:t>
+                                          </m:r>
+                                        </m:e>
+                                      </m:d>
+                                    </m:sup>
+                                  </m:sSup>
+                                </m:e>
+                              </m:d>
+                            </m:e>
+                            <m:sup>
+                              <m:r>
+                                <w:rPr>
+                                  <w:rFonts w:ascii="Cambria Math" w:eastAsia="宋体" w:hAnsi="Cambria Math"/>
+                                </w:rPr>
+                                <m:t>2</m:t>
+                              </m:r>
+                            </m:sup>
+                          </m:sSup>
+                        </m:num>
+                        <m:den>
+                          <m:r>
+                            <w:rPr>
+                              <w:rFonts w:ascii="Cambria Math" w:eastAsia="宋体" w:hAnsi="Cambria Math"/>
+                            </w:rPr>
+                            <m:t>2</m:t>
+                          </m:r>
+                          <m:sSup>
+                            <m:sSupPr>
+                              <m:ctrlPr>
+                                <w:rPr>
+                                  <w:rFonts w:ascii="Cambria Math" w:eastAsia="宋体" w:hAnsi="Cambria Math"/>
+                                  <w:i/>
+                                </w:rPr>
+                              </m:ctrlPr>
+                            </m:sSupPr>
+                            <m:e>
+                              <m:r>
+                                <w:rPr>
+                                  <w:rFonts w:ascii="Cambria Math" w:eastAsia="宋体" w:hAnsi="Cambria Math"/>
+                                </w:rPr>
+                                <m:t>σ</m:t>
+                              </m:r>
+                            </m:e>
+                            <m:sup>
+                              <m:r>
+                                <w:rPr>
+                                  <w:rFonts w:ascii="Cambria Math" w:eastAsia="宋体" w:hAnsi="Cambria Math"/>
+                                </w:rPr>
+                                <m:t>2</m:t>
+                              </m:r>
+                            </m:sup>
+                          </m:sSup>
+                        </m:den>
+                      </m:f>
+                    </m:e>
+                  </m:d>
+                </m:e>
+              </m:func>
+            </m:e>
+          </m:nary>
+          <m:r>
+            <w:rPr>
+              <w:rFonts w:ascii="Cambria Math" w:eastAsia="宋体" w:hAnsi="Cambria Math"/>
+            </w:rPr>
+            <m:t xml:space="preserve">= </m:t>
+          </m:r>
+          <m:nary>
+            <m:naryPr>
+              <m:chr m:val="∑"/>
+              <m:limLoc m:val="undOvr"/>
+              <m:ctrlPr>
+                <w:rPr>
+                  <w:rFonts w:ascii="Cambria Math" w:eastAsia="宋体" w:hAnsi="Cambria Math"/>
+                  <w:i/>
+                </w:rPr>
+              </m:ctrlPr>
+            </m:naryPr>
+            <m:sub>
+              <m:r>
+                <w:rPr>
+                  <w:rFonts w:ascii="Cambria Math" w:eastAsia="宋体" w:hAnsi="Cambria Math"/>
+                </w:rPr>
+                <m:t>i=1</m:t>
+              </m:r>
+            </m:sub>
+            <m:sup>
+              <m:r>
+                <w:rPr>
+                  <w:rFonts w:ascii="Cambria Math" w:eastAsia="宋体" w:hAnsi="Cambria Math"/>
+                </w:rPr>
+                <m:t>m</m:t>
+              </m:r>
+            </m:sup>
+            <m:e>
+              <m:func>
+                <m:funcPr>
+                  <m:ctrlPr>
+                    <w:rPr>
+                      <w:rFonts w:ascii="Cambria Math" w:eastAsia="宋体" w:hAnsi="Cambria Math"/>
+                    </w:rPr>
+                  </m:ctrlPr>
+                </m:funcPr>
+                <m:fName>
+                  <m:r>
+                    <m:rPr>
+                      <m:sty m:val="p"/>
+                    </m:rPr>
+                    <w:rPr>
+                      <w:rFonts w:ascii="Cambria Math" w:eastAsia="宋体" w:hAnsi="Cambria Math"/>
+                    </w:rPr>
+                    <m:t>log</m:t>
+                  </m:r>
+                </m:fName>
+                <m:e>
+                  <m:d>
+                    <m:dPr>
+                      <m:ctrlPr>
+                        <w:rPr>
+                          <w:rFonts w:ascii="Cambria Math" w:eastAsia="宋体" w:hAnsi="Cambria Math"/>
+                        </w:rPr>
+                      </m:ctrlPr>
+                    </m:dPr>
+                    <m:e>
+                      <m:f>
+                        <m:fPr>
+                          <m:ctrlPr>
+                            <w:rPr>
+                              <w:rFonts w:ascii="Cambria Math" w:eastAsia="宋体" w:hAnsi="Cambria Math"/>
+                              <w:i/>
+                            </w:rPr>
+                          </m:ctrlPr>
+                        </m:fPr>
+                        <m:num>
+                          <m:r>
+                            <w:rPr>
+                              <w:rFonts w:ascii="Cambria Math" w:eastAsia="宋体" w:hAnsi="Cambria Math"/>
+                            </w:rPr>
+                            <m:t>1</m:t>
+                          </m:r>
+                        </m:num>
+                        <m:den>
+                          <m:rad>
+                            <m:radPr>
+                              <m:degHide m:val="1"/>
+                              <m:ctrlPr>
+                                <w:rPr>
+                                  <w:rFonts w:ascii="Cambria Math" w:eastAsia="宋体" w:hAnsi="Cambria Math"/>
+                                  <w:i/>
+                                </w:rPr>
+                              </m:ctrlPr>
+                            </m:radPr>
+                            <m:deg/>
+                            <m:e>
+                              <m:r>
+                                <w:rPr>
+                                  <w:rFonts w:ascii="Cambria Math" w:eastAsia="宋体" w:hAnsi="Cambria Math"/>
+                                </w:rPr>
+                                <m:t>2π</m:t>
+                              </m:r>
+                            </m:e>
+                          </m:rad>
+                          <m:r>
+                            <w:rPr>
+                              <w:rFonts w:ascii="Cambria Math" w:eastAsia="宋体" w:hAnsi="Cambria Math"/>
+                            </w:rPr>
+                            <m:t>σ</m:t>
+                          </m:r>
+                        </m:den>
+                      </m:f>
+                      <m:func>
+                        <m:funcPr>
+                          <m:ctrlPr>
+                            <w:rPr>
+                              <w:rFonts w:ascii="Cambria Math" w:eastAsia="宋体" w:hAnsi="Cambria Math"/>
+                            </w:rPr>
+                          </m:ctrlPr>
+                        </m:funcPr>
+                        <m:fName>
+                          <m:r>
+                            <m:rPr>
+                              <m:sty m:val="p"/>
+                            </m:rPr>
+                            <w:rPr>
+                              <w:rFonts w:ascii="Cambria Math" w:eastAsia="宋体" w:hAnsi="Cambria Math"/>
+                            </w:rPr>
+                            <m:t>exp</m:t>
+                          </m:r>
+                        </m:fName>
+                        <m:e>
+                          <m:d>
+                            <m:dPr>
+                              <m:ctrlPr>
+                                <w:rPr>
+                                  <w:rFonts w:ascii="Cambria Math" w:eastAsia="宋体" w:hAnsi="Cambria Math"/>
+                                </w:rPr>
+                              </m:ctrlPr>
+                            </m:dPr>
+                            <m:e>
+                              <m:r>
+                                <m:rPr>
+                                  <m:sty m:val="p"/>
+                                </m:rPr>
+                                <w:rPr>
+                                  <w:rFonts w:ascii="Cambria Math" w:eastAsia="宋体" w:hAnsi="Cambria Math"/>
+                                </w:rPr>
+                                <m:t xml:space="preserve">- </m:t>
+                              </m:r>
+                              <m:f>
+                                <m:fPr>
+                                  <m:ctrlPr>
+                                    <w:rPr>
+                                      <w:rFonts w:ascii="Cambria Math" w:eastAsia="宋体" w:hAnsi="Cambria Math"/>
+                                    </w:rPr>
+                                  </m:ctrlPr>
+                                </m:fPr>
+                                <m:num>
+                                  <m:sSup>
+                                    <m:sSupPr>
+                                      <m:ctrlPr>
+                                        <w:rPr>
+                                          <w:rFonts w:ascii="Cambria Math" w:eastAsia="宋体" w:hAnsi="Cambria Math"/>
+                                          <w:i/>
+                                        </w:rPr>
+                                      </m:ctrlPr>
+                                    </m:sSupPr>
+                                    <m:e>
+                                      <m:d>
+                                        <m:dPr>
+                                          <m:ctrlPr>
+                                            <w:rPr>
+                                              <w:rFonts w:ascii="Cambria Math" w:eastAsia="宋体" w:hAnsi="Cambria Math"/>
+                                              <w:i/>
+                                            </w:rPr>
+                                          </m:ctrlPr>
+                                        </m:dPr>
+                                        <m:e>
+                                          <m:r>
+                                            <w:rPr>
+                                              <w:rFonts w:ascii="Cambria Math" w:eastAsia="宋体" w:hAnsi="Cambria Math"/>
+                                            </w:rPr>
+                                            <m:t xml:space="preserve"> </m:t>
+                                          </m:r>
+                                          <m:sSup>
+                                            <m:sSupPr>
+                                              <m:ctrlPr>
+                                                <w:rPr>
+                                                  <w:rFonts w:ascii="Cambria Math" w:eastAsia="宋体" w:hAnsi="Cambria Math"/>
+                                                  <w:i/>
+                                                </w:rPr>
+                                              </m:ctrlPr>
+                                            </m:sSupPr>
+                                            <m:e>
+                                              <m:r>
+                                                <w:rPr>
+                                                  <w:rFonts w:ascii="Cambria Math" w:eastAsia="宋体" w:hAnsi="Cambria Math"/>
+                                                </w:rPr>
+                                                <m:t>y</m:t>
+                                              </m:r>
+                                            </m:e>
+                                            <m:sup>
+                                              <m:d>
+                                                <m:dPr>
+                                                  <m:ctrlPr>
+                                                    <w:rPr>
+                                                      <w:rFonts w:ascii="Cambria Math" w:eastAsia="宋体" w:hAnsi="Cambria Math"/>
+                                                      <w:i/>
+                                                    </w:rPr>
+                                                  </m:ctrlPr>
+                                                </m:dPr>
+                                                <m:e>
+                                                  <m:r>
+                                                    <w:rPr>
+                                                      <w:rFonts w:ascii="Cambria Math" w:eastAsia="宋体" w:hAnsi="Cambria Math"/>
+                                                    </w:rPr>
+                                                    <m:t>i</m:t>
+                                                  </m:r>
+                                                </m:e>
+                                              </m:d>
+                                            </m:sup>
+                                          </m:sSup>
+                                          <m:r>
+                                            <w:rPr>
+                                              <w:rFonts w:ascii="Cambria Math" w:eastAsia="宋体" w:hAnsi="Cambria Math"/>
+                                            </w:rPr>
+                                            <m:t xml:space="preserve"> - </m:t>
+                                          </m:r>
+                                          <m:sSup>
+                                            <m:sSupPr>
+                                              <m:ctrlPr>
+                                                <w:rPr>
+                                                  <w:rFonts w:ascii="Cambria Math" w:eastAsia="宋体" w:hAnsi="Cambria Math"/>
+                                                  <w:i/>
+                                                </w:rPr>
+                                              </m:ctrlPr>
+                                            </m:sSupPr>
+                                            <m:e>
+                                              <m:r>
+                                                <w:rPr>
+                                                  <w:rFonts w:ascii="Cambria Math" w:eastAsia="宋体" w:hAnsi="Cambria Math"/>
+                                                </w:rPr>
+                                                <m:t>θ</m:t>
+                                              </m:r>
+                                            </m:e>
+                                            <m:sup>
+                                              <m:r>
+                                                <w:rPr>
+                                                  <w:rFonts w:ascii="Cambria Math" w:eastAsia="宋体" w:hAnsi="Cambria Math"/>
+                                                </w:rPr>
+                                                <m:t>T</m:t>
+                                              </m:r>
+                                            </m:sup>
+                                          </m:sSup>
+                                          <m:sSup>
+                                            <m:sSupPr>
+                                              <m:ctrlPr>
+                                                <w:rPr>
+                                                  <w:rFonts w:ascii="Cambria Math" w:eastAsia="宋体" w:hAnsi="Cambria Math"/>
+                                                  <w:i/>
+                                                </w:rPr>
+                                              </m:ctrlPr>
+                                            </m:sSupPr>
+                                            <m:e>
+                                              <m:r>
+                                                <w:rPr>
+                                                  <w:rFonts w:ascii="Cambria Math" w:eastAsia="宋体" w:hAnsi="Cambria Math"/>
+                                                </w:rPr>
+                                                <m:t>x</m:t>
+                                              </m:r>
+                                            </m:e>
+                                            <m:sup>
+                                              <m:d>
+                                                <m:dPr>
+                                                  <m:ctrlPr>
+                                                    <w:rPr>
+                                                      <w:rFonts w:ascii="Cambria Math" w:eastAsia="宋体" w:hAnsi="Cambria Math"/>
+                                                      <w:i/>
+                                                    </w:rPr>
+                                                  </m:ctrlPr>
+                                                </m:dPr>
+                                                <m:e>
+                                                  <m:r>
+                                                    <w:rPr>
+                                                      <w:rFonts w:ascii="Cambria Math" w:eastAsia="宋体" w:hAnsi="Cambria Math"/>
+                                                    </w:rPr>
+                                                    <m:t>i</m:t>
+                                                  </m:r>
+                                                </m:e>
+                                              </m:d>
+                                            </m:sup>
+                                          </m:sSup>
+                                        </m:e>
+                                      </m:d>
+                                    </m:e>
+                                    <m:sup>
+                                      <m:r>
+                                        <w:rPr>
+                                          <w:rFonts w:ascii="Cambria Math" w:eastAsia="宋体" w:hAnsi="Cambria Math"/>
+                                        </w:rPr>
+                                        <m:t>2</m:t>
+                                      </m:r>
+                                    </m:sup>
+                                  </m:sSup>
+                                </m:num>
+                                <m:den>
+                                  <m:r>
+                                    <w:rPr>
+                                      <w:rFonts w:ascii="Cambria Math" w:eastAsia="宋体" w:hAnsi="Cambria Math"/>
+                                    </w:rPr>
+                                    <m:t>2</m:t>
+                                  </m:r>
+                                  <m:sSup>
+                                    <m:sSupPr>
+                                      <m:ctrlPr>
+                                        <w:rPr>
+                                          <w:rFonts w:ascii="Cambria Math" w:eastAsia="宋体" w:hAnsi="Cambria Math"/>
+                                          <w:i/>
+                                        </w:rPr>
+                                      </m:ctrlPr>
+                                    </m:sSupPr>
+                                    <m:e>
+                                      <m:r>
+                                        <w:rPr>
+                                          <w:rFonts w:ascii="Cambria Math" w:eastAsia="宋体" w:hAnsi="Cambria Math"/>
+                                        </w:rPr>
+                                        <m:t>σ</m:t>
+                                      </m:r>
+                                    </m:e>
+                                    <m:sup>
+                                      <m:r>
+                                        <w:rPr>
+                                          <w:rFonts w:ascii="Cambria Math" w:eastAsia="宋体" w:hAnsi="Cambria Math"/>
+                                        </w:rPr>
+                                        <m:t>2</m:t>
+                                      </m:r>
+                                    </m:sup>
+                                  </m:sSup>
+                                </m:den>
+                              </m:f>
+                            </m:e>
+                          </m:d>
+                        </m:e>
+                      </m:func>
+                      <m:ctrlPr>
+                        <w:rPr>
+                          <w:rFonts w:ascii="Cambria Math" w:eastAsia="宋体" w:hAnsi="Cambria Math"/>
+                          <w:i/>
+                        </w:rPr>
+                      </m:ctrlPr>
+                    </m:e>
+                  </m:d>
+                </m:e>
+              </m:func>
+            </m:e>
+          </m:nary>
+          <m:r>
+            <w:rPr>
+              <w:rFonts w:ascii="Cambria Math" w:eastAsia="宋体" w:hAnsi="Cambria Math"/>
+            </w:rPr>
+            <m:t xml:space="preserve">= </m:t>
+          </m:r>
+          <m:nary>
+            <m:naryPr>
+              <m:chr m:val="∑"/>
+              <m:limLoc m:val="undOvr"/>
+              <m:ctrlPr>
+                <w:rPr>
+                  <w:rFonts w:ascii="Cambria Math" w:eastAsia="宋体" w:hAnsi="Cambria Math"/>
+                  <w:i/>
+                </w:rPr>
+              </m:ctrlPr>
+            </m:naryPr>
+            <m:sub>
+              <m:r>
+                <w:rPr>
+                  <w:rFonts w:ascii="Cambria Math" w:eastAsia="宋体" w:hAnsi="Cambria Math"/>
+                </w:rPr>
+                <m:t>i=1</m:t>
+              </m:r>
+            </m:sub>
+            <m:sup>
+              <m:r>
+                <w:rPr>
+                  <w:rFonts w:ascii="Cambria Math" w:eastAsia="宋体" w:hAnsi="Cambria Math"/>
+                </w:rPr>
+                <m:t>m</m:t>
+              </m:r>
+            </m:sup>
+            <m:e>
+              <m:func>
+                <m:funcPr>
+                  <m:ctrlPr>
+                    <w:rPr>
+                      <w:rFonts w:ascii="Cambria Math" w:eastAsia="宋体" w:hAnsi="Cambria Math"/>
+                    </w:rPr>
+                  </m:ctrlPr>
+                </m:funcPr>
+                <m:fName>
+                  <m:r>
+                    <m:rPr>
+                      <m:sty m:val="p"/>
+                    </m:rPr>
+                    <w:rPr>
+                      <w:rFonts w:ascii="Cambria Math" w:eastAsia="宋体" w:hAnsi="Cambria Math"/>
+                    </w:rPr>
+                    <m:t>log</m:t>
+                  </m:r>
+                </m:fName>
+                <m:e>
+                  <m:d>
+                    <m:dPr>
+                      <m:ctrlPr>
+                        <w:rPr>
+                          <w:rFonts w:ascii="Cambria Math" w:eastAsia="宋体" w:hAnsi="Cambria Math"/>
+                        </w:rPr>
+                      </m:ctrlPr>
+                    </m:dPr>
+                    <m:e>
+                      <m:f>
+                        <m:fPr>
+                          <m:ctrlPr>
+                            <w:rPr>
+                              <w:rFonts w:ascii="Cambria Math" w:eastAsia="宋体" w:hAnsi="Cambria Math"/>
+                              <w:i/>
+                            </w:rPr>
+                          </m:ctrlPr>
+                        </m:fPr>
+                        <m:num>
+                          <m:r>
+                            <w:rPr>
+                              <w:rFonts w:ascii="Cambria Math" w:eastAsia="宋体" w:hAnsi="Cambria Math"/>
+                            </w:rPr>
+                            <m:t>1</m:t>
+                          </m:r>
+                        </m:num>
+                        <m:den>
+                          <m:rad>
+                            <m:radPr>
+                              <m:degHide m:val="1"/>
+                              <m:ctrlPr>
+                                <w:rPr>
+                                  <w:rFonts w:ascii="Cambria Math" w:eastAsia="宋体" w:hAnsi="Cambria Math"/>
+                                  <w:i/>
+                                </w:rPr>
+                              </m:ctrlPr>
+                            </m:radPr>
+                            <m:deg/>
+                            <m:e>
+                              <m:r>
+                                <w:rPr>
+                                  <w:rFonts w:ascii="Cambria Math" w:eastAsia="宋体" w:hAnsi="Cambria Math"/>
+                                </w:rPr>
+                                <m:t>2π</m:t>
+                              </m:r>
+                            </m:e>
+                          </m:rad>
+                          <m:r>
+                            <w:rPr>
+                              <w:rFonts w:ascii="Cambria Math" w:eastAsia="宋体" w:hAnsi="Cambria Math"/>
+                            </w:rPr>
+                            <m:t>σ</m:t>
+                          </m:r>
+                        </m:den>
+                      </m:f>
+                      <m:ctrlPr>
+                        <w:rPr>
+                          <w:rFonts w:ascii="Cambria Math" w:eastAsia="宋体" w:hAnsi="Cambria Math"/>
+                          <w:i/>
+                        </w:rPr>
+                      </m:ctrlPr>
+                    </m:e>
+                  </m:d>
+                </m:e>
+              </m:func>
+            </m:e>
+          </m:nary>
+          <m:r>
+            <w:rPr>
+              <w:rFonts w:ascii="Cambria Math" w:eastAsia="宋体" w:hAnsi="Cambria Math"/>
+            </w:rPr>
+            <m:t>+</m:t>
+          </m:r>
+          <m:nary>
+            <m:naryPr>
+              <m:chr m:val="∑"/>
+              <m:limLoc m:val="undOvr"/>
+              <m:ctrlPr>
+                <w:rPr>
+                  <w:rFonts w:ascii="Cambria Math" w:eastAsia="宋体" w:hAnsi="Cambria Math"/>
+                  <w:i/>
+                </w:rPr>
+              </m:ctrlPr>
+            </m:naryPr>
+            <m:sub>
+              <m:r>
+                <w:rPr>
+                  <w:rFonts w:ascii="Cambria Math" w:eastAsia="宋体" w:hAnsi="Cambria Math"/>
+                </w:rPr>
+                <m:t>i=1</m:t>
+              </m:r>
+            </m:sub>
+            <m:sup>
+              <m:r>
+                <w:rPr>
+                  <w:rFonts w:ascii="Cambria Math" w:eastAsia="宋体" w:hAnsi="Cambria Math"/>
+                </w:rPr>
+                <m:t>m</m:t>
+              </m:r>
+            </m:sup>
+            <m:e>
+              <m:func>
+                <m:funcPr>
+                  <m:ctrlPr>
+                    <w:rPr>
+                      <w:rFonts w:ascii="Cambria Math" w:eastAsia="宋体" w:hAnsi="Cambria Math"/>
+                    </w:rPr>
+                  </m:ctrlPr>
+                </m:funcPr>
+                <m:fName>
+                  <m:r>
+                    <m:rPr>
+                      <m:sty m:val="p"/>
+                    </m:rPr>
+                    <w:rPr>
+                      <w:rFonts w:ascii="Cambria Math" w:eastAsia="宋体" w:hAnsi="Cambria Math"/>
+                    </w:rPr>
+                    <m:t>log</m:t>
+                  </m:r>
+                </m:fName>
+                <m:e>
+                  <m:d>
+                    <m:dPr>
+                      <m:ctrlPr>
+                        <w:rPr>
+                          <w:rFonts w:ascii="Cambria Math" w:eastAsia="宋体" w:hAnsi="Cambria Math"/>
+                        </w:rPr>
+                      </m:ctrlPr>
+                    </m:dPr>
+                    <m:e>
+                      <m:func>
+                        <m:funcPr>
+                          <m:ctrlPr>
+                            <w:rPr>
+                              <w:rFonts w:ascii="Cambria Math" w:eastAsia="宋体" w:hAnsi="Cambria Math"/>
+                            </w:rPr>
+                          </m:ctrlPr>
+                        </m:funcPr>
+                        <m:fName>
+                          <m:r>
+                            <m:rPr>
+                              <m:sty m:val="p"/>
+                            </m:rPr>
+                            <w:rPr>
+                              <w:rFonts w:ascii="Cambria Math" w:eastAsia="宋体" w:hAnsi="Cambria Math"/>
+                            </w:rPr>
+                            <m:t>exp</m:t>
+                          </m:r>
+                        </m:fName>
+                        <m:e>
+                          <m:d>
+                            <m:dPr>
+                              <m:ctrlPr>
+                                <w:rPr>
+                                  <w:rFonts w:ascii="Cambria Math" w:eastAsia="宋体" w:hAnsi="Cambria Math"/>
+                                </w:rPr>
+                              </m:ctrlPr>
+                            </m:dPr>
+                            <m:e>
+                              <m:r>
+                                <m:rPr>
+                                  <m:sty m:val="p"/>
+                                </m:rPr>
+                                <w:rPr>
+                                  <w:rFonts w:ascii="Cambria Math" w:eastAsia="宋体" w:hAnsi="Cambria Math"/>
+                                </w:rPr>
+                                <m:t xml:space="preserve">- </m:t>
+                              </m:r>
+                              <m:f>
+                                <m:fPr>
+                                  <m:ctrlPr>
+                                    <w:rPr>
+                                      <w:rFonts w:ascii="Cambria Math" w:eastAsia="宋体" w:hAnsi="Cambria Math"/>
+                                    </w:rPr>
+                                  </m:ctrlPr>
+                                </m:fPr>
+                                <m:num>
+                                  <m:sSup>
+                                    <m:sSupPr>
+                                      <m:ctrlPr>
+                                        <w:rPr>
+                                          <w:rFonts w:ascii="Cambria Math" w:eastAsia="宋体" w:hAnsi="Cambria Math"/>
+                                          <w:i/>
+                                        </w:rPr>
+                                      </m:ctrlPr>
+                                    </m:sSupPr>
+                                    <m:e>
+                                      <m:d>
+                                        <m:dPr>
+                                          <m:ctrlPr>
+                                            <w:rPr>
+                                              <w:rFonts w:ascii="Cambria Math" w:eastAsia="宋体" w:hAnsi="Cambria Math"/>
+                                              <w:i/>
+                                            </w:rPr>
+                                          </m:ctrlPr>
+                                        </m:dPr>
+                                        <m:e>
+                                          <m:r>
+                                            <w:rPr>
+                                              <w:rFonts w:ascii="Cambria Math" w:eastAsia="宋体" w:hAnsi="Cambria Math"/>
+                                            </w:rPr>
+                                            <m:t xml:space="preserve"> </m:t>
+                                          </m:r>
+                                          <m:sSup>
+                                            <m:sSupPr>
+                                              <m:ctrlPr>
+                                                <w:rPr>
+                                                  <w:rFonts w:ascii="Cambria Math" w:eastAsia="宋体" w:hAnsi="Cambria Math"/>
+                                                  <w:i/>
+                                                </w:rPr>
+                                              </m:ctrlPr>
+                                            </m:sSupPr>
+                                            <m:e>
+                                              <m:r>
+                                                <w:rPr>
+                                                  <w:rFonts w:ascii="Cambria Math" w:eastAsia="宋体" w:hAnsi="Cambria Math"/>
+                                                </w:rPr>
+                                                <m:t>y</m:t>
+                                              </m:r>
+                                            </m:e>
+                                            <m:sup>
+                                              <m:d>
+                                                <m:dPr>
+                                                  <m:ctrlPr>
+                                                    <w:rPr>
+                                                      <w:rFonts w:ascii="Cambria Math" w:eastAsia="宋体" w:hAnsi="Cambria Math"/>
+                                                      <w:i/>
+                                                    </w:rPr>
+                                                  </m:ctrlPr>
+                                                </m:dPr>
+                                                <m:e>
+                                                  <m:r>
+                                                    <w:rPr>
+                                                      <w:rFonts w:ascii="Cambria Math" w:eastAsia="宋体" w:hAnsi="Cambria Math"/>
+                                                    </w:rPr>
+                                                    <m:t>i</m:t>
+                                                  </m:r>
+                                                </m:e>
+                                              </m:d>
+                                            </m:sup>
+                                          </m:sSup>
+                                          <m:r>
+                                            <w:rPr>
+                                              <w:rFonts w:ascii="Cambria Math" w:eastAsia="宋体" w:hAnsi="Cambria Math"/>
+                                            </w:rPr>
+                                            <m:t xml:space="preserve"> - </m:t>
+                                          </m:r>
+                                          <m:sSup>
+                                            <m:sSupPr>
+                                              <m:ctrlPr>
+                                                <w:rPr>
+                                                  <w:rFonts w:ascii="Cambria Math" w:eastAsia="宋体" w:hAnsi="Cambria Math"/>
+                                                  <w:i/>
+                                                </w:rPr>
+                                              </m:ctrlPr>
+                                            </m:sSupPr>
+                                            <m:e>
+                                              <m:r>
+                                                <w:rPr>
+                                                  <w:rFonts w:ascii="Cambria Math" w:eastAsia="宋体" w:hAnsi="Cambria Math"/>
+                                                </w:rPr>
+                                                <m:t>θ</m:t>
+                                              </m:r>
+                                            </m:e>
+                                            <m:sup>
+                                              <m:r>
+                                                <w:rPr>
+                                                  <w:rFonts w:ascii="Cambria Math" w:eastAsia="宋体" w:hAnsi="Cambria Math"/>
+                                                </w:rPr>
+                                                <m:t>T</m:t>
+                                              </m:r>
+                                            </m:sup>
+                                          </m:sSup>
+                                          <m:sSup>
+                                            <m:sSupPr>
+                                              <m:ctrlPr>
+                                                <w:rPr>
+                                                  <w:rFonts w:ascii="Cambria Math" w:eastAsia="宋体" w:hAnsi="Cambria Math"/>
+                                                  <w:i/>
+                                                </w:rPr>
+                                              </m:ctrlPr>
+                                            </m:sSupPr>
+                                            <m:e>
+                                              <m:r>
+                                                <w:rPr>
+                                                  <w:rFonts w:ascii="Cambria Math" w:eastAsia="宋体" w:hAnsi="Cambria Math"/>
+                                                </w:rPr>
+                                                <m:t>x</m:t>
+                                              </m:r>
+                                            </m:e>
+                                            <m:sup>
+                                              <m:d>
+                                                <m:dPr>
+                                                  <m:ctrlPr>
+                                                    <w:rPr>
+                                                      <w:rFonts w:ascii="Cambria Math" w:eastAsia="宋体" w:hAnsi="Cambria Math"/>
+                                                      <w:i/>
+                                                    </w:rPr>
+                                                  </m:ctrlPr>
+                                                </m:dPr>
+                                                <m:e>
+                                                  <m:r>
+                                                    <w:rPr>
+                                                      <w:rFonts w:ascii="Cambria Math" w:eastAsia="宋体" w:hAnsi="Cambria Math"/>
+                                                    </w:rPr>
+                                                    <m:t>i</m:t>
+                                                  </m:r>
+                                                </m:e>
+                                              </m:d>
+                                            </m:sup>
+                                          </m:sSup>
+                                        </m:e>
+                                      </m:d>
+                                    </m:e>
+                                    <m:sup>
+                                      <m:r>
+                                        <w:rPr>
+                                          <w:rFonts w:ascii="Cambria Math" w:eastAsia="宋体" w:hAnsi="Cambria Math"/>
+                                        </w:rPr>
+                                        <m:t>2</m:t>
+                                      </m:r>
+                                    </m:sup>
+                                  </m:sSup>
+                                </m:num>
+                                <m:den>
+                                  <m:r>
+                                    <w:rPr>
+                                      <w:rFonts w:ascii="Cambria Math" w:eastAsia="宋体" w:hAnsi="Cambria Math"/>
+                                    </w:rPr>
+                                    <m:t>2</m:t>
+                                  </m:r>
+                                  <m:sSup>
+                                    <m:sSupPr>
+                                      <m:ctrlPr>
+                                        <w:rPr>
+                                          <w:rFonts w:ascii="Cambria Math" w:eastAsia="宋体" w:hAnsi="Cambria Math"/>
+                                          <w:i/>
+                                        </w:rPr>
+                                      </m:ctrlPr>
+                                    </m:sSupPr>
+                                    <m:e>
+                                      <m:r>
+                                        <w:rPr>
+                                          <w:rFonts w:ascii="Cambria Math" w:eastAsia="宋体" w:hAnsi="Cambria Math"/>
+                                        </w:rPr>
+                                        <m:t>σ</m:t>
+                                      </m:r>
+                                    </m:e>
+                                    <m:sup>
+                                      <m:r>
+                                        <w:rPr>
+                                          <w:rFonts w:ascii="Cambria Math" w:eastAsia="宋体" w:hAnsi="Cambria Math"/>
+                                        </w:rPr>
+                                        <m:t>2</m:t>
+                                      </m:r>
+                                    </m:sup>
+                                  </m:sSup>
+                                </m:den>
+                              </m:f>
+                            </m:e>
+                          </m:d>
+                        </m:e>
+                      </m:func>
+                      <m:ctrlPr>
+                        <w:rPr>
+                          <w:rFonts w:ascii="Cambria Math" w:eastAsia="宋体" w:hAnsi="Cambria Math"/>
+                          <w:i/>
+                        </w:rPr>
+                      </m:ctrlPr>
+                    </m:e>
+                  </m:d>
+                </m:e>
+              </m:func>
+            </m:e>
+          </m:nary>
+          <m:r>
+            <w:rPr>
+              <w:rFonts w:ascii="Cambria Math" w:eastAsia="宋体" w:hAnsi="Cambria Math"/>
+            </w:rPr>
+            <m:t xml:space="preserve">= </m:t>
+          </m:r>
+          <m:nary>
+            <m:naryPr>
+              <m:chr m:val="∑"/>
+              <m:limLoc m:val="undOvr"/>
+              <m:ctrlPr>
+                <w:rPr>
+                  <w:rFonts w:ascii="Cambria Math" w:eastAsia="宋体" w:hAnsi="Cambria Math"/>
+                  <w:i/>
+                </w:rPr>
+              </m:ctrlPr>
+            </m:naryPr>
+            <m:sub>
+              <m:r>
+                <w:rPr>
+                  <w:rFonts w:ascii="Cambria Math" w:eastAsia="宋体" w:hAnsi="Cambria Math"/>
+                </w:rPr>
+                <m:t>i=1</m:t>
+              </m:r>
+            </m:sub>
+            <m:sup>
+              <m:r>
+                <w:rPr>
+                  <w:rFonts w:ascii="Cambria Math" w:eastAsia="宋体" w:hAnsi="Cambria Math"/>
+                </w:rPr>
+                <m:t>m</m:t>
+              </m:r>
+            </m:sup>
+            <m:e>
+              <m:func>
+                <m:funcPr>
+                  <m:ctrlPr>
+                    <w:rPr>
+                      <w:rFonts w:ascii="Cambria Math" w:eastAsia="宋体" w:hAnsi="Cambria Math"/>
+                    </w:rPr>
+                  </m:ctrlPr>
+                </m:funcPr>
+                <m:fName>
+                  <m:r>
+                    <m:rPr>
+                      <m:sty m:val="p"/>
+                    </m:rPr>
+                    <w:rPr>
+                      <w:rFonts w:ascii="Cambria Math" w:eastAsia="宋体" w:hAnsi="Cambria Math"/>
+                    </w:rPr>
+                    <m:t>log</m:t>
+                  </m:r>
+                </m:fName>
+                <m:e>
+                  <m:d>
+                    <m:dPr>
+                      <m:ctrlPr>
+                        <w:rPr>
+                          <w:rFonts w:ascii="Cambria Math" w:eastAsia="宋体" w:hAnsi="Cambria Math"/>
+                        </w:rPr>
+                      </m:ctrlPr>
+                    </m:dPr>
+                    <m:e>
+                      <m:f>
+                        <m:fPr>
+                          <m:ctrlPr>
+                            <w:rPr>
+                              <w:rFonts w:ascii="Cambria Math" w:eastAsia="宋体" w:hAnsi="Cambria Math"/>
+                              <w:i/>
+                            </w:rPr>
+                          </m:ctrlPr>
+                        </m:fPr>
+                        <m:num>
+                          <m:r>
+                            <w:rPr>
+                              <w:rFonts w:ascii="Cambria Math" w:eastAsia="宋体" w:hAnsi="Cambria Math"/>
+                            </w:rPr>
+                            <m:t>1</m:t>
+                          </m:r>
+                        </m:num>
+                        <m:den>
+                          <m:rad>
+                            <m:radPr>
+                              <m:degHide m:val="1"/>
+                              <m:ctrlPr>
+                                <w:rPr>
+                                  <w:rFonts w:ascii="Cambria Math" w:eastAsia="宋体" w:hAnsi="Cambria Math"/>
+                                  <w:i/>
+                                </w:rPr>
+                              </m:ctrlPr>
+                            </m:radPr>
+                            <m:deg/>
+                            <m:e>
+                              <m:r>
+                                <w:rPr>
+                                  <w:rFonts w:ascii="Cambria Math" w:eastAsia="宋体" w:hAnsi="Cambria Math"/>
+                                </w:rPr>
+                                <m:t>2π</m:t>
+                              </m:r>
+                            </m:e>
+                          </m:rad>
+                          <m:r>
+                            <w:rPr>
+                              <w:rFonts w:ascii="Cambria Math" w:eastAsia="宋体" w:hAnsi="Cambria Math"/>
+                            </w:rPr>
+                            <m:t>σ</m:t>
+                          </m:r>
+                        </m:den>
+                      </m:f>
+                      <m:ctrlPr>
+                        <w:rPr>
+                          <w:rFonts w:ascii="Cambria Math" w:eastAsia="宋体" w:hAnsi="Cambria Math"/>
+                          <w:i/>
+                        </w:rPr>
+                      </m:ctrlPr>
+                    </m:e>
+                  </m:d>
+                </m:e>
+              </m:func>
+            </m:e>
+          </m:nary>
+          <m:r>
+            <w:rPr>
+              <w:rFonts w:ascii="Cambria Math" w:eastAsia="宋体" w:hAnsi="Cambria Math"/>
+            </w:rPr>
+            <m:t>+</m:t>
+          </m:r>
+          <m:nary>
+            <m:naryPr>
+              <m:chr m:val="∑"/>
+              <m:limLoc m:val="undOvr"/>
+              <m:ctrlPr>
+                <w:rPr>
+                  <w:rFonts w:ascii="Cambria Math" w:eastAsia="宋体" w:hAnsi="Cambria Math"/>
+                  <w:i/>
+                </w:rPr>
+              </m:ctrlPr>
+            </m:naryPr>
+            <m:sub>
+              <m:r>
+                <w:rPr>
+                  <w:rFonts w:ascii="Cambria Math" w:eastAsia="宋体" w:hAnsi="Cambria Math"/>
+                </w:rPr>
+                <m:t>i=1</m:t>
+              </m:r>
+            </m:sub>
+            <m:sup>
+              <m:r>
+                <w:rPr>
+                  <w:rFonts w:ascii="Cambria Math" w:eastAsia="宋体" w:hAnsi="Cambria Math"/>
+                </w:rPr>
+                <m:t>m</m:t>
+              </m:r>
+            </m:sup>
+            <m:e>
+              <m:func>
+                <m:funcPr>
+                  <m:ctrlPr>
+                    <w:rPr>
+                      <w:rFonts w:ascii="Cambria Math" w:eastAsia="宋体" w:hAnsi="Cambria Math"/>
+                    </w:rPr>
+                  </m:ctrlPr>
+                </m:funcPr>
+                <m:fName>
+                  <m:r>
+                    <m:rPr>
+                      <m:sty m:val="p"/>
+                    </m:rPr>
+                    <w:rPr>
+                      <w:rFonts w:ascii="Cambria Math" w:eastAsia="宋体" w:hAnsi="Cambria Math"/>
+                    </w:rPr>
+                    <m:t>log</m:t>
+                  </m:r>
+                </m:fName>
+                <m:e>
+                  <m:sSup>
+                    <m:sSupPr>
+                      <m:ctrlPr>
+                        <w:rPr>
+                          <w:rFonts w:ascii="Cambria Math" w:eastAsia="宋体" w:hAnsi="Cambria Math"/>
+                          <w:i/>
+                        </w:rPr>
+                      </m:ctrlPr>
+                    </m:sSupPr>
+                    <m:e>
+                      <m:r>
+                        <w:rPr>
+                          <w:rFonts w:ascii="Cambria Math" w:eastAsia="宋体" w:hAnsi="Cambria Math"/>
+                        </w:rPr>
+                        <m:t>e</m:t>
+                      </m:r>
+                    </m:e>
+                    <m:sup>
+                      <m:r>
+                        <m:rPr>
+                          <m:sty m:val="p"/>
+                        </m:rPr>
+                        <w:rPr>
+                          <w:rFonts w:ascii="Cambria Math" w:eastAsia="宋体" w:hAnsi="Cambria Math"/>
+                        </w:rPr>
+                        <m:t xml:space="preserve">- </m:t>
+                      </m:r>
+                      <m:f>
+                        <m:fPr>
+                          <m:ctrlPr>
+                            <w:rPr>
+                              <w:rFonts w:ascii="Cambria Math" w:eastAsia="宋体" w:hAnsi="Cambria Math"/>
+                            </w:rPr>
+                          </m:ctrlPr>
+                        </m:fPr>
+                        <m:num>
+                          <m:sSup>
+                            <m:sSupPr>
+                              <m:ctrlPr>
+                                <w:rPr>
+                                  <w:rFonts w:ascii="Cambria Math" w:eastAsia="宋体" w:hAnsi="Cambria Math"/>
+                                  <w:i/>
+                                </w:rPr>
+                              </m:ctrlPr>
+                            </m:sSupPr>
+                            <m:e>
+                              <m:d>
+                                <m:dPr>
+                                  <m:ctrlPr>
+                                    <w:rPr>
+                                      <w:rFonts w:ascii="Cambria Math" w:eastAsia="宋体" w:hAnsi="Cambria Math"/>
+                                      <w:i/>
+                                    </w:rPr>
+                                  </m:ctrlPr>
+                                </m:dPr>
+                                <m:e>
+                                  <m:r>
+                                    <w:rPr>
+                                      <w:rFonts w:ascii="Cambria Math" w:eastAsia="宋体" w:hAnsi="Cambria Math"/>
+                                    </w:rPr>
+                                    <m:t xml:space="preserve"> </m:t>
+                                  </m:r>
+                                  <m:sSup>
+                                    <m:sSupPr>
+                                      <m:ctrlPr>
+                                        <w:rPr>
+                                          <w:rFonts w:ascii="Cambria Math" w:eastAsia="宋体" w:hAnsi="Cambria Math"/>
+                                          <w:i/>
+                                        </w:rPr>
+                                      </m:ctrlPr>
+                                    </m:sSupPr>
+                                    <m:e>
+                                      <m:r>
+                                        <w:rPr>
+                                          <w:rFonts w:ascii="Cambria Math" w:eastAsia="宋体" w:hAnsi="Cambria Math"/>
+                                        </w:rPr>
+                                        <m:t>y</m:t>
+                                      </m:r>
+                                    </m:e>
+                                    <m:sup>
+                                      <m:d>
+                                        <m:dPr>
+                                          <m:ctrlPr>
+                                            <w:rPr>
+                                              <w:rFonts w:ascii="Cambria Math" w:eastAsia="宋体" w:hAnsi="Cambria Math"/>
+                                              <w:i/>
+                                            </w:rPr>
+                                          </m:ctrlPr>
+                                        </m:dPr>
+                                        <m:e>
+                                          <m:r>
+                                            <w:rPr>
+                                              <w:rFonts w:ascii="Cambria Math" w:eastAsia="宋体" w:hAnsi="Cambria Math"/>
+                                            </w:rPr>
+                                            <m:t>i</m:t>
+                                          </m:r>
+                                        </m:e>
+                                      </m:d>
+                                    </m:sup>
+                                  </m:sSup>
+                                  <m:r>
+                                    <w:rPr>
+                                      <w:rFonts w:ascii="Cambria Math" w:eastAsia="宋体" w:hAnsi="Cambria Math"/>
+                                    </w:rPr>
+                                    <m:t xml:space="preserve"> - </m:t>
+                                  </m:r>
+                                  <m:sSup>
+                                    <m:sSupPr>
+                                      <m:ctrlPr>
+                                        <w:rPr>
+                                          <w:rFonts w:ascii="Cambria Math" w:eastAsia="宋体" w:hAnsi="Cambria Math"/>
+                                          <w:i/>
+                                        </w:rPr>
+                                      </m:ctrlPr>
+                                    </m:sSupPr>
+                                    <m:e>
+                                      <m:r>
+                                        <w:rPr>
+                                          <w:rFonts w:ascii="Cambria Math" w:eastAsia="宋体" w:hAnsi="Cambria Math"/>
+                                        </w:rPr>
+                                        <m:t>θ</m:t>
+                                      </m:r>
+                                    </m:e>
+                                    <m:sup>
+                                      <m:r>
+                                        <w:rPr>
+                                          <w:rFonts w:ascii="Cambria Math" w:eastAsia="宋体" w:hAnsi="Cambria Math"/>
+                                        </w:rPr>
+                                        <m:t>T</m:t>
+                                      </m:r>
+                                    </m:sup>
+                                  </m:sSup>
+                                  <m:sSup>
+                                    <m:sSupPr>
+                                      <m:ctrlPr>
+                                        <w:rPr>
+                                          <w:rFonts w:ascii="Cambria Math" w:eastAsia="宋体" w:hAnsi="Cambria Math"/>
+                                          <w:i/>
+                                        </w:rPr>
+                                      </m:ctrlPr>
+                                    </m:sSupPr>
+                                    <m:e>
+                                      <m:r>
+                                        <w:rPr>
+                                          <w:rFonts w:ascii="Cambria Math" w:eastAsia="宋体" w:hAnsi="Cambria Math"/>
+                                        </w:rPr>
+                                        <m:t>x</m:t>
+                                      </m:r>
+                                    </m:e>
+                                    <m:sup>
+                                      <m:d>
+                                        <m:dPr>
+                                          <m:ctrlPr>
+                                            <w:rPr>
+                                              <w:rFonts w:ascii="Cambria Math" w:eastAsia="宋体" w:hAnsi="Cambria Math"/>
+                                              <w:i/>
+                                            </w:rPr>
+                                          </m:ctrlPr>
+                                        </m:dPr>
+                                        <m:e>
+                                          <m:r>
+                                            <w:rPr>
+                                              <w:rFonts w:ascii="Cambria Math" w:eastAsia="宋体" w:hAnsi="Cambria Math"/>
+                                            </w:rPr>
+                                            <m:t>i</m:t>
+                                          </m:r>
+                                        </m:e>
+                                      </m:d>
+                                    </m:sup>
+                                  </m:sSup>
+                                </m:e>
+                              </m:d>
+                            </m:e>
+                            <m:sup>
+                              <m:r>
+                                <w:rPr>
+                                  <w:rFonts w:ascii="Cambria Math" w:eastAsia="宋体" w:hAnsi="Cambria Math"/>
+                                </w:rPr>
+                                <m:t>2</m:t>
+                              </m:r>
+                            </m:sup>
+                          </m:sSup>
+                        </m:num>
+                        <m:den>
+                          <m:r>
+                            <w:rPr>
+                              <w:rFonts w:ascii="Cambria Math" w:eastAsia="宋体" w:hAnsi="Cambria Math"/>
+                            </w:rPr>
+                            <m:t>2</m:t>
+                          </m:r>
+                          <m:sSup>
+                            <m:sSupPr>
+                              <m:ctrlPr>
+                                <w:rPr>
+                                  <w:rFonts w:ascii="Cambria Math" w:eastAsia="宋体" w:hAnsi="Cambria Math"/>
+                                  <w:i/>
+                                </w:rPr>
+                              </m:ctrlPr>
+                            </m:sSupPr>
+                            <m:e>
+                              <m:r>
+                                <w:rPr>
+                                  <w:rFonts w:ascii="Cambria Math" w:eastAsia="宋体" w:hAnsi="Cambria Math"/>
+                                </w:rPr>
+                                <m:t>σ</m:t>
+                              </m:r>
+                            </m:e>
+                            <m:sup>
+                              <m:r>
+                                <w:rPr>
+                                  <w:rFonts w:ascii="Cambria Math" w:eastAsia="宋体" w:hAnsi="Cambria Math"/>
+                                </w:rPr>
+                                <m:t>2</m:t>
+                              </m:r>
+                            </m:sup>
+                          </m:sSup>
+                        </m:den>
+                      </m:f>
+                    </m:sup>
+                  </m:sSup>
+                </m:e>
+              </m:func>
+            </m:e>
+          </m:nary>
+          <m:r>
+            <w:rPr>
+              <w:rFonts w:ascii="Cambria Math" w:eastAsia="宋体" w:hAnsi="Cambria Math"/>
+            </w:rPr>
+            <m:t>= m</m:t>
+          </m:r>
+          <m:func>
+            <m:funcPr>
+              <m:ctrlPr>
+                <w:rPr>
+                  <w:rFonts w:ascii="Cambria Math" w:eastAsia="宋体" w:hAnsi="Cambria Math"/>
+                </w:rPr>
+              </m:ctrlPr>
+            </m:funcPr>
+            <m:fName>
+              <m:r>
+                <m:rPr>
+                  <m:sty m:val="p"/>
+                </m:rPr>
+                <w:rPr>
+                  <w:rFonts w:ascii="Cambria Math" w:eastAsia="宋体" w:hAnsi="Cambria Math"/>
+                </w:rPr>
+                <m:t>log</m:t>
+              </m:r>
+            </m:fName>
+            <m:e>
+              <m:d>
+                <m:dPr>
+                  <m:ctrlPr>
+                    <w:rPr>
+                      <w:rFonts w:ascii="Cambria Math" w:eastAsia="宋体" w:hAnsi="Cambria Math"/>
+                    </w:rPr>
+                  </m:ctrlPr>
+                </m:dPr>
+                <m:e>
+                  <m:f>
+                    <m:fPr>
+                      <m:ctrlPr>
+                        <w:rPr>
+                          <w:rFonts w:ascii="Cambria Math" w:eastAsia="宋体" w:hAnsi="Cambria Math"/>
+                          <w:i/>
+                        </w:rPr>
+                      </m:ctrlPr>
+                    </m:fPr>
+                    <m:num>
+                      <m:r>
+                        <w:rPr>
+                          <w:rFonts w:ascii="Cambria Math" w:eastAsia="宋体" w:hAnsi="Cambria Math"/>
+                        </w:rPr>
+                        <m:t>1</m:t>
+                      </m:r>
+                    </m:num>
+                    <m:den>
+                      <m:rad>
+                        <m:radPr>
+                          <m:degHide m:val="1"/>
+                          <m:ctrlPr>
+                            <w:rPr>
+                              <w:rFonts w:ascii="Cambria Math" w:eastAsia="宋体" w:hAnsi="Cambria Math"/>
+                              <w:i/>
+                            </w:rPr>
+                          </m:ctrlPr>
+                        </m:radPr>
+                        <m:deg/>
+                        <m:e>
+                          <m:r>
+                            <w:rPr>
+                              <w:rFonts w:ascii="Cambria Math" w:eastAsia="宋体" w:hAnsi="Cambria Math"/>
+                            </w:rPr>
+                            <m:t>2π</m:t>
+                          </m:r>
+                        </m:e>
+                      </m:rad>
+                      <m:r>
+                        <w:rPr>
+                          <w:rFonts w:ascii="Cambria Math" w:eastAsia="宋体" w:hAnsi="Cambria Math"/>
+                        </w:rPr>
+                        <m:t>σ</m:t>
+                      </m:r>
+                    </m:den>
+                  </m:f>
+                  <m:ctrlPr>
+                    <w:rPr>
+                      <w:rFonts w:ascii="Cambria Math" w:eastAsia="宋体" w:hAnsi="Cambria Math"/>
+                      <w:i/>
+                    </w:rPr>
+                  </m:ctrlPr>
+                </m:e>
+              </m:d>
+            </m:e>
+          </m:func>
+          <m:r>
+            <w:rPr>
+              <w:rFonts w:ascii="Cambria Math" w:eastAsia="宋体" w:hAnsi="Cambria Math"/>
+            </w:rPr>
+            <m:t>+</m:t>
+          </m:r>
+          <m:nary>
+            <m:naryPr>
+              <m:chr m:val="∑"/>
+              <m:limLoc m:val="undOvr"/>
+              <m:ctrlPr>
+                <w:rPr>
+                  <w:rFonts w:ascii="Cambria Math" w:eastAsia="宋体" w:hAnsi="Cambria Math"/>
+                  <w:i/>
+                </w:rPr>
+              </m:ctrlPr>
+            </m:naryPr>
+            <m:sub>
+              <m:r>
+                <w:rPr>
+                  <w:rFonts w:ascii="Cambria Math" w:eastAsia="宋体" w:hAnsi="Cambria Math"/>
+                </w:rPr>
+                <m:t>i=1</m:t>
+              </m:r>
+            </m:sub>
+            <m:sup>
+              <m:r>
+                <w:rPr>
+                  <w:rFonts w:ascii="Cambria Math" w:eastAsia="宋体" w:hAnsi="Cambria Math"/>
+                </w:rPr>
+                <m:t>m</m:t>
+              </m:r>
+            </m:sup>
+            <m:e>
+              <m:r>
+                <m:rPr>
+                  <m:sty m:val="p"/>
+                </m:rPr>
+                <w:rPr>
+                  <w:rFonts w:ascii="Cambria Math" w:eastAsia="宋体" w:hAnsi="Cambria Math"/>
+                </w:rPr>
+                <m:t xml:space="preserve">(- </m:t>
+              </m:r>
+              <m:f>
+                <m:fPr>
+                  <m:ctrlPr>
+                    <w:rPr>
+                      <w:rFonts w:ascii="Cambria Math" w:eastAsia="宋体" w:hAnsi="Cambria Math"/>
+                    </w:rPr>
+                  </m:ctrlPr>
+                </m:fPr>
+                <m:num>
+                  <m:sSup>
+                    <m:sSupPr>
+                      <m:ctrlPr>
+                        <w:rPr>
+                          <w:rFonts w:ascii="Cambria Math" w:eastAsia="宋体" w:hAnsi="Cambria Math"/>
+                          <w:i/>
+                        </w:rPr>
+                      </m:ctrlPr>
+                    </m:sSupPr>
+                    <m:e>
+                      <m:d>
+                        <m:dPr>
+                          <m:ctrlPr>
+                            <w:rPr>
+                              <w:rFonts w:ascii="Cambria Math" w:eastAsia="宋体" w:hAnsi="Cambria Math"/>
+                              <w:i/>
+                            </w:rPr>
+                          </m:ctrlPr>
+                        </m:dPr>
+                        <m:e>
+                          <m:r>
+                            <w:rPr>
+                              <w:rFonts w:ascii="Cambria Math" w:eastAsia="宋体" w:hAnsi="Cambria Math"/>
+                            </w:rPr>
+                            <m:t xml:space="preserve"> </m:t>
+                          </m:r>
+                          <m:sSup>
+                            <m:sSupPr>
+                              <m:ctrlPr>
+                                <w:rPr>
+                                  <w:rFonts w:ascii="Cambria Math" w:eastAsia="宋体" w:hAnsi="Cambria Math"/>
+                                  <w:i/>
+                                </w:rPr>
+                              </m:ctrlPr>
+                            </m:sSupPr>
+                            <m:e>
+                              <m:r>
+                                <w:rPr>
+                                  <w:rFonts w:ascii="Cambria Math" w:eastAsia="宋体" w:hAnsi="Cambria Math"/>
+                                </w:rPr>
+                                <m:t>y</m:t>
+                              </m:r>
+                            </m:e>
+                            <m:sup>
+                              <m:d>
+                                <m:dPr>
+                                  <m:ctrlPr>
+                                    <w:rPr>
+                                      <w:rFonts w:ascii="Cambria Math" w:eastAsia="宋体" w:hAnsi="Cambria Math"/>
+                                      <w:i/>
+                                    </w:rPr>
+                                  </m:ctrlPr>
+                                </m:dPr>
+                                <m:e>
+                                  <m:r>
+                                    <w:rPr>
+                                      <w:rFonts w:ascii="Cambria Math" w:eastAsia="宋体" w:hAnsi="Cambria Math"/>
+                                    </w:rPr>
+                                    <m:t>i</m:t>
+                                  </m:r>
+                                </m:e>
+                              </m:d>
+                            </m:sup>
+                          </m:sSup>
+                          <m:r>
+                            <w:rPr>
+                              <w:rFonts w:ascii="Cambria Math" w:eastAsia="宋体" w:hAnsi="Cambria Math"/>
+                            </w:rPr>
+                            <m:t xml:space="preserve"> - </m:t>
+                          </m:r>
+                          <m:sSup>
+                            <m:sSupPr>
+                              <m:ctrlPr>
+                                <w:rPr>
+                                  <w:rFonts w:ascii="Cambria Math" w:eastAsia="宋体" w:hAnsi="Cambria Math"/>
+                                  <w:i/>
+                                </w:rPr>
+                              </m:ctrlPr>
+                            </m:sSupPr>
+                            <m:e>
+                              <m:r>
+                                <w:rPr>
+                                  <w:rFonts w:ascii="Cambria Math" w:eastAsia="宋体" w:hAnsi="Cambria Math"/>
+                                </w:rPr>
+                                <m:t>θ</m:t>
+                              </m:r>
+                            </m:e>
+                            <m:sup>
+                              <m:r>
+                                <w:rPr>
+                                  <w:rFonts w:ascii="Cambria Math" w:eastAsia="宋体" w:hAnsi="Cambria Math"/>
+                                </w:rPr>
+                                <m:t>T</m:t>
+                              </m:r>
+                            </m:sup>
+                          </m:sSup>
+                          <m:sSup>
+                            <m:sSupPr>
+                              <m:ctrlPr>
+                                <w:rPr>
+                                  <w:rFonts w:ascii="Cambria Math" w:eastAsia="宋体" w:hAnsi="Cambria Math"/>
+                                  <w:i/>
+                                </w:rPr>
+                              </m:ctrlPr>
+                            </m:sSupPr>
+                            <m:e>
+                              <m:r>
+                                <w:rPr>
+                                  <w:rFonts w:ascii="Cambria Math" w:eastAsia="宋体" w:hAnsi="Cambria Math"/>
+                                </w:rPr>
+                                <m:t>x</m:t>
+                              </m:r>
+                            </m:e>
+                            <m:sup>
+                              <m:d>
+                                <m:dPr>
+                                  <m:ctrlPr>
+                                    <w:rPr>
+                                      <w:rFonts w:ascii="Cambria Math" w:eastAsia="宋体" w:hAnsi="Cambria Math"/>
+                                      <w:i/>
+                                    </w:rPr>
+                                  </m:ctrlPr>
+                                </m:dPr>
+                                <m:e>
+                                  <m:r>
+                                    <w:rPr>
+                                      <w:rFonts w:ascii="Cambria Math" w:eastAsia="宋体" w:hAnsi="Cambria Math"/>
+                                    </w:rPr>
+                                    <m:t>i</m:t>
+                                  </m:r>
+                                </m:e>
+                              </m:d>
+                            </m:sup>
+                          </m:sSup>
+                        </m:e>
+                      </m:d>
+                    </m:e>
+                    <m:sup>
+                      <m:r>
+                        <w:rPr>
+                          <w:rFonts w:ascii="Cambria Math" w:eastAsia="宋体" w:hAnsi="Cambria Math"/>
+                        </w:rPr>
+                        <m:t>2</m:t>
+                      </m:r>
+                    </m:sup>
+                  </m:sSup>
+                </m:num>
+                <m:den>
+                  <m:r>
+                    <w:rPr>
+                      <w:rFonts w:ascii="Cambria Math" w:eastAsia="宋体" w:hAnsi="Cambria Math"/>
+                    </w:rPr>
+                    <m:t>2</m:t>
+                  </m:r>
+                  <m:sSup>
+                    <m:sSupPr>
+                      <m:ctrlPr>
+                        <w:rPr>
+                          <w:rFonts w:ascii="Cambria Math" w:eastAsia="宋体" w:hAnsi="Cambria Math"/>
+                          <w:i/>
+                        </w:rPr>
+                      </m:ctrlPr>
+                    </m:sSupPr>
+                    <m:e>
+                      <m:r>
+                        <w:rPr>
+                          <w:rFonts w:ascii="Cambria Math" w:eastAsia="宋体" w:hAnsi="Cambria Math"/>
+                        </w:rPr>
+                        <m:t>σ</m:t>
+                      </m:r>
+                    </m:e>
+                    <m:sup>
+                      <m:r>
+                        <w:rPr>
+                          <w:rFonts w:ascii="Cambria Math" w:eastAsia="宋体" w:hAnsi="Cambria Math"/>
+                        </w:rPr>
+                        <m:t>2</m:t>
+                      </m:r>
+                    </m:sup>
+                  </m:sSup>
+                </m:den>
+              </m:f>
+              <m:func>
+                <m:funcPr>
+                  <m:ctrlPr>
+                    <w:rPr>
+                      <w:rFonts w:ascii="Cambria Math" w:eastAsia="宋体" w:hAnsi="Cambria Math"/>
+                    </w:rPr>
+                  </m:ctrlPr>
+                </m:funcPr>
+                <m:fName>
+                  <m:r>
+                    <m:rPr>
+                      <m:sty m:val="p"/>
+                    </m:rPr>
+                    <w:rPr>
+                      <w:rFonts w:ascii="Cambria Math" w:eastAsia="宋体" w:hAnsi="Cambria Math"/>
+                    </w:rPr>
+                    <m:t>)log</m:t>
+                  </m:r>
+                </m:fName>
+                <m:e>
+                  <m:r>
+                    <w:rPr>
+                      <w:rFonts w:ascii="Cambria Math" w:eastAsia="宋体" w:hAnsi="Cambria Math"/>
+                    </w:rPr>
+                    <m:t>e</m:t>
+                  </m:r>
+                </m:e>
+              </m:func>
+            </m:e>
+          </m:nary>
+          <m:r>
+            <w:rPr>
+              <w:rFonts w:ascii="Cambria Math" w:eastAsia="宋体" w:hAnsi="Cambria Math"/>
+            </w:rPr>
+            <m:t>= m</m:t>
+          </m:r>
+          <m:func>
+            <m:funcPr>
+              <m:ctrlPr>
+                <w:rPr>
+                  <w:rFonts w:ascii="Cambria Math" w:eastAsia="宋体" w:hAnsi="Cambria Math"/>
+                </w:rPr>
+              </m:ctrlPr>
+            </m:funcPr>
+            <m:fName>
+              <m:r>
+                <m:rPr>
+                  <m:sty m:val="p"/>
+                </m:rPr>
+                <w:rPr>
+                  <w:rFonts w:ascii="Cambria Math" w:eastAsia="宋体" w:hAnsi="Cambria Math"/>
+                </w:rPr>
+                <m:t>log</m:t>
+              </m:r>
+            </m:fName>
+            <m:e>
+              <m:d>
+                <m:dPr>
+                  <m:ctrlPr>
+                    <w:rPr>
+                      <w:rFonts w:ascii="Cambria Math" w:eastAsia="宋体" w:hAnsi="Cambria Math"/>
+                    </w:rPr>
+                  </m:ctrlPr>
+                </m:dPr>
+                <m:e>
+                  <m:f>
+                    <m:fPr>
+                      <m:ctrlPr>
+                        <w:rPr>
+                          <w:rFonts w:ascii="Cambria Math" w:eastAsia="宋体" w:hAnsi="Cambria Math"/>
+                          <w:i/>
+                        </w:rPr>
+                      </m:ctrlPr>
+                    </m:fPr>
+                    <m:num>
+                      <m:r>
+                        <w:rPr>
+                          <w:rFonts w:ascii="Cambria Math" w:eastAsia="宋体" w:hAnsi="Cambria Math"/>
+                        </w:rPr>
+                        <m:t>1</m:t>
+                      </m:r>
+                    </m:num>
+                    <m:den>
+                      <m:rad>
+                        <m:radPr>
+                          <m:degHide m:val="1"/>
+                          <m:ctrlPr>
+                            <w:rPr>
+                              <w:rFonts w:ascii="Cambria Math" w:eastAsia="宋体" w:hAnsi="Cambria Math"/>
+                              <w:i/>
+                            </w:rPr>
+                          </m:ctrlPr>
+                        </m:radPr>
+                        <m:deg/>
+                        <m:e>
+                          <m:r>
+                            <w:rPr>
+                              <w:rFonts w:ascii="Cambria Math" w:eastAsia="宋体" w:hAnsi="Cambria Math"/>
+                            </w:rPr>
+                            <m:t>2π</m:t>
+                          </m:r>
+                        </m:e>
+                      </m:rad>
+                      <m:r>
+                        <w:rPr>
+                          <w:rFonts w:ascii="Cambria Math" w:eastAsia="宋体" w:hAnsi="Cambria Math"/>
+                        </w:rPr>
+                        <m:t>σ</m:t>
+                      </m:r>
+                    </m:den>
+                  </m:f>
+                  <m:ctrlPr>
+                    <w:rPr>
+                      <w:rFonts w:ascii="Cambria Math" w:eastAsia="宋体" w:hAnsi="Cambria Math"/>
+                      <w:i/>
+                    </w:rPr>
+                  </m:ctrlPr>
+                </m:e>
+              </m:d>
+            </m:e>
+          </m:func>
+          <m:r>
+            <w:rPr>
+              <w:rFonts w:ascii="Cambria Math" w:eastAsia="宋体" w:hAnsi="Cambria Math"/>
+            </w:rPr>
+            <m:t>-</m:t>
+          </m:r>
+          <m:f>
+            <m:fPr>
+              <m:ctrlPr>
+                <w:rPr>
+                  <w:rFonts w:ascii="Cambria Math" w:eastAsia="宋体" w:hAnsi="Cambria Math"/>
+                </w:rPr>
+              </m:ctrlPr>
+            </m:fPr>
+            <m:num>
+              <m:r>
+                <w:rPr>
+                  <w:rFonts w:ascii="Cambria Math" w:eastAsia="宋体" w:hAnsi="Cambria Math"/>
+                </w:rPr>
+                <m:t>1</m:t>
+              </m:r>
+            </m:num>
+            <m:den>
+              <m:sSup>
+                <m:sSupPr>
+                  <m:ctrlPr>
+                    <w:rPr>
+                      <w:rFonts w:ascii="Cambria Math" w:eastAsia="宋体" w:hAnsi="Cambria Math"/>
+                      <w:i/>
+                    </w:rPr>
+                  </m:ctrlPr>
+                </m:sSupPr>
+                <m:e>
+                  <m:r>
+                    <w:rPr>
+                      <w:rFonts w:ascii="Cambria Math" w:eastAsia="宋体" w:hAnsi="Cambria Math"/>
+                    </w:rPr>
+                    <m:t>σ</m:t>
+                  </m:r>
+                </m:e>
+                <m:sup>
+                  <m:r>
+                    <w:rPr>
+                      <w:rFonts w:ascii="Cambria Math" w:eastAsia="宋体" w:hAnsi="Cambria Math"/>
+                    </w:rPr>
+                    <m:t>2</m:t>
+                  </m:r>
+                </m:sup>
+              </m:sSup>
+            </m:den>
+          </m:f>
+          <m:f>
+            <m:fPr>
+              <m:ctrlPr>
+                <w:rPr>
+                  <w:rFonts w:ascii="Cambria Math" w:eastAsia="宋体" w:hAnsi="Cambria Math"/>
+                </w:rPr>
+              </m:ctrlPr>
+            </m:fPr>
+            <m:num>
+              <m:r>
+                <w:rPr>
+                  <w:rFonts w:ascii="Cambria Math" w:eastAsia="宋体" w:hAnsi="Cambria Math"/>
+                </w:rPr>
+                <m:t>1</m:t>
+              </m:r>
+            </m:num>
+            <m:den>
+              <m:r>
+                <w:rPr>
+                  <w:rFonts w:ascii="Cambria Math" w:eastAsia="宋体" w:hAnsi="Cambria Math"/>
+                </w:rPr>
+                <m:t>2</m:t>
+              </m:r>
+            </m:den>
+          </m:f>
+          <m:nary>
+            <m:naryPr>
+              <m:chr m:val="∑"/>
+              <m:limLoc m:val="undOvr"/>
+              <m:ctrlPr>
+                <w:rPr>
+                  <w:rFonts w:ascii="Cambria Math" w:eastAsia="宋体" w:hAnsi="Cambria Math"/>
+                  <w:i/>
+                </w:rPr>
+              </m:ctrlPr>
+            </m:naryPr>
+            <m:sub>
+              <m:r>
+                <w:rPr>
+                  <w:rFonts w:ascii="Cambria Math" w:eastAsia="宋体" w:hAnsi="Cambria Math"/>
+                </w:rPr>
+                <m:t>i=1</m:t>
+              </m:r>
+            </m:sub>
+            <m:sup>
+              <m:r>
+                <w:rPr>
+                  <w:rFonts w:ascii="Cambria Math" w:eastAsia="宋体" w:hAnsi="Cambria Math"/>
+                </w:rPr>
+                <m:t>m</m:t>
+              </m:r>
+            </m:sup>
+            <m:e>
+              <m:sSup>
+                <m:sSupPr>
+                  <m:ctrlPr>
+                    <w:rPr>
+                      <w:rFonts w:ascii="Cambria Math" w:eastAsia="宋体" w:hAnsi="Cambria Math"/>
+                      <w:i/>
+                    </w:rPr>
+                  </m:ctrlPr>
+                </m:sSupPr>
+                <m:e>
+                  <m:d>
+                    <m:dPr>
+                      <m:ctrlPr>
+                        <w:rPr>
+                          <w:rFonts w:ascii="Cambria Math" w:eastAsia="宋体" w:hAnsi="Cambria Math"/>
+                          <w:i/>
+                        </w:rPr>
+                      </m:ctrlPr>
+                    </m:dPr>
+                    <m:e>
+                      <m:r>
+                        <w:rPr>
+                          <w:rFonts w:ascii="Cambria Math" w:eastAsia="宋体" w:hAnsi="Cambria Math"/>
+                        </w:rPr>
+                        <m:t xml:space="preserve"> </m:t>
+                      </m:r>
+                      <m:sSup>
+                        <m:sSupPr>
+                          <m:ctrlPr>
+                            <w:rPr>
+                              <w:rFonts w:ascii="Cambria Math" w:eastAsia="宋体" w:hAnsi="Cambria Math"/>
+                              <w:i/>
+                            </w:rPr>
+                          </m:ctrlPr>
+                        </m:sSupPr>
+                        <m:e>
+                          <m:r>
+                            <w:rPr>
+                              <w:rFonts w:ascii="Cambria Math" w:eastAsia="宋体" w:hAnsi="Cambria Math"/>
+                            </w:rPr>
+                            <m:t>y</m:t>
+                          </m:r>
+                        </m:e>
+                        <m:sup>
+                          <m:d>
+                            <m:dPr>
+                              <m:ctrlPr>
+                                <w:rPr>
+                                  <w:rFonts w:ascii="Cambria Math" w:eastAsia="宋体" w:hAnsi="Cambria Math"/>
+                                  <w:i/>
+                                </w:rPr>
+                              </m:ctrlPr>
+                            </m:dPr>
+                            <m:e>
+                              <m:r>
+                                <w:rPr>
+                                  <w:rFonts w:ascii="Cambria Math" w:eastAsia="宋体" w:hAnsi="Cambria Math"/>
+                                </w:rPr>
+                                <m:t>i</m:t>
+                              </m:r>
+                            </m:e>
+                          </m:d>
+                        </m:sup>
+                      </m:sSup>
+                      <m:r>
+                        <w:rPr>
+                          <w:rFonts w:ascii="Cambria Math" w:eastAsia="宋体" w:hAnsi="Cambria Math"/>
+                        </w:rPr>
+                        <m:t xml:space="preserve"> - </m:t>
+                      </m:r>
+                      <m:sSup>
+                        <m:sSupPr>
+                          <m:ctrlPr>
+                            <w:rPr>
+                              <w:rFonts w:ascii="Cambria Math" w:eastAsia="宋体" w:hAnsi="Cambria Math"/>
+                              <w:i/>
+                            </w:rPr>
+                          </m:ctrlPr>
+                        </m:sSupPr>
+                        <m:e>
+                          <m:r>
+                            <w:rPr>
+                              <w:rFonts w:ascii="Cambria Math" w:eastAsia="宋体" w:hAnsi="Cambria Math"/>
+                            </w:rPr>
+                            <m:t>θ</m:t>
+                          </m:r>
+                        </m:e>
+                        <m:sup>
+                          <m:r>
+                            <w:rPr>
+                              <w:rFonts w:ascii="Cambria Math" w:eastAsia="宋体" w:hAnsi="Cambria Math"/>
+                            </w:rPr>
+                            <m:t>T</m:t>
+                          </m:r>
+                        </m:sup>
+                      </m:sSup>
+                      <m:sSup>
+                        <m:sSupPr>
+                          <m:ctrlPr>
+                            <w:rPr>
+                              <w:rFonts w:ascii="Cambria Math" w:eastAsia="宋体" w:hAnsi="Cambria Math"/>
+                              <w:i/>
+                            </w:rPr>
+                          </m:ctrlPr>
+                        </m:sSupPr>
+                        <m:e>
+                          <m:r>
+                            <w:rPr>
+                              <w:rFonts w:ascii="Cambria Math" w:eastAsia="宋体" w:hAnsi="Cambria Math"/>
+                            </w:rPr>
+                            <m:t>x</m:t>
+                          </m:r>
+                        </m:e>
+                        <m:sup>
+                          <m:d>
+                            <m:dPr>
+                              <m:ctrlPr>
+                                <w:rPr>
+                                  <w:rFonts w:ascii="Cambria Math" w:eastAsia="宋体" w:hAnsi="Cambria Math"/>
+                                  <w:i/>
+                                </w:rPr>
+                              </m:ctrlPr>
+                            </m:dPr>
+                            <m:e>
+                              <m:r>
+                                <w:rPr>
+                                  <w:rFonts w:ascii="Cambria Math" w:eastAsia="宋体" w:hAnsi="Cambria Math"/>
+                                </w:rPr>
+                                <m:t>i</m:t>
+                              </m:r>
+                            </m:e>
+                          </m:d>
+                        </m:sup>
+                      </m:sSup>
+                    </m:e>
+                  </m:d>
+                </m:e>
+                <m:sup>
+                  <m:r>
+                    <w:rPr>
+                      <w:rFonts w:ascii="Cambria Math" w:eastAsia="宋体" w:hAnsi="Cambria Math"/>
+                    </w:rPr>
+                    <m:t>2</m:t>
+                  </m:r>
+                </m:sup>
+              </m:sSup>
+            </m:e>
+          </m:nary>
+        </m:oMath>
+      </m:oMathPara>
+    </w:p>
+    <w:p>
+      <w:pPr>
+        <w:rPr>
+          <w:rFonts w:ascii="宋体" w:eastAsia="宋体" w:hAnsi="宋体"/>
+        </w:rPr>
+      </w:pPr>
+    </w:p>
+    <w:p>
+      <w:pPr>
+        <w:rPr>
+          <w:rFonts w:ascii="宋体" w:eastAsia="宋体" w:hAnsi="宋体"/>
+        </w:rPr>
+      </w:pPr>
+      <w:r>
+        <w:rPr>
+          <w:rFonts w:ascii="宋体" w:eastAsia="宋体" w:hAnsi="宋体"/>
+          <w:noProof/>
+          <w:sz w:val="18"/>
+          <w:szCs w:val="18"/>
+        </w:rPr>
+        <mc:AlternateContent>
+          <mc:Choice Requires="wps">
+            <w:drawing>
+              <wp:anchor distT="45720" distB="45720" distL="114300" distR="114300" simplePos="0" relativeHeight="251677696" behindDoc="0" locked="0" layoutInCell="1" allowOverlap="1" wp14:anchorId="6965D81A" wp14:editId="7F59860D">
+                <wp:simplePos x="0" y="0"/>
+                <wp:positionH relativeFrom="margin">
+                  <wp:posOffset>4811573</wp:posOffset>
+                </wp:positionH>
+                <wp:positionV relativeFrom="paragraph">
+                  <wp:posOffset>290779</wp:posOffset>
+                </wp:positionV>
+                <wp:extent cx="465988" cy="1404620"/>
+                <wp:effectExtent l="0" t="0" r="0" b="6350"/>
+                <wp:wrapNone/>
+                <wp:docPr id="9" name="Text Box 9"/>
+                <wp:cNvGraphicFramePr>
+                  <a:graphicFrameLocks xmlns:a="http://schemas.openxmlformats.org/drawingml/2006/main"/>
+                </wp:cNvGraphicFramePr>
+                <a:graphic xmlns:a="http://schemas.openxmlformats.org/drawingml/2006/main">
+                  <a:graphicData uri="http://schemas.microsoft.com/office/word/2010/wordprocessingShape">
+                    <wps:wsp>
+                      <wps:cNvSpPr txBox="1">
+                        <a:spLocks noChangeArrowheads="1"/>
+                      </wps:cNvSpPr>
+                      <wps:spPr bwMode="auto">
+                        <a:xfrm>
+                          <a:off x="0" y="0"/>
+                          <a:ext cx="465988" cy="1404620"/>
+                        </a:xfrm>
+                        <a:prstGeom prst="rect">
+                          <a:avLst/>
+                        </a:prstGeom>
+                        <a:noFill/>
+                        <a:ln w="9525">
+                          <a:noFill/>
+                          <a:miter lim="800000"/>
+                          <a:headEnd/>
+                          <a:tailEnd/>
+                        </a:ln>
+                      </wps:spPr>
+                      <wps:txbx>
+                        <w:txbxContent>
+                          <w:p>
+                            <w:pPr>
+                              <w:rPr>
+                                <w:rFonts w:ascii="宋体" w:eastAsia="宋体" w:hAnsi="宋体"/>
+                              </w:rPr>
+                            </w:pPr>
+                            <w:r>
+                              <w:rPr>
+                                <w:rFonts w:ascii="宋体" w:eastAsia="宋体" w:hAnsi="宋体"/>
+                              </w:rPr>
+                              <w:t>(</w:t>
+                            </w:r>
+                            <w:r>
+                              <w:rPr>
+                                <w:rFonts w:ascii="宋体" w:eastAsia="宋体" w:hAnsi="宋体"/>
+                              </w:rPr>
+                              <w:t>10</w:t>
+                            </w:r>
+                            <w:r>
+                              <w:rPr>
+                                <w:rFonts w:ascii="宋体" w:eastAsia="宋体" w:hAnsi="宋体"/>
+                              </w:rPr>
+                              <w:t>)</w:t>
+                            </w:r>
+                          </w:p>
+                        </w:txbxContent>
+                      </wps:txbx>
+                      <wps:bodyPr rot="0" vert="horz" wrap="square" lIns="91440" tIns="45720" rIns="91440" bIns="45720" anchor="t" anchorCtr="0">
+                        <a:spAutoFit/>
+                      </wps:bodyPr>
+                    </wps:wsp>
+                  </a:graphicData>
+                </a:graphic>
+                <wp14:sizeRelH relativeFrom="margin">
+                  <wp14:pctWidth>0</wp14:pctWidth>
+                </wp14:sizeRelH>
+                <wp14:sizeRelV relativeFrom="margin">
+                  <wp14:pctHeight>20000</wp14:pctHeight>
+                </wp14:sizeRelV>
+              </wp:anchor>
+            </w:drawing>
+          </mc:Choice>
+          <mc:Fallback>
+            <w:pict>
+              <v:shape w14:anchorId="6965D81A" id="Text Box 9" o:spid="_x0000_s1035" type="#_x0000_t202" style="position:absolute;left:0;text-align:left;margin-left:378.85pt;margin-top:22.9pt;width:36.7pt;height:110.6pt;z-index:251677696;visibility:visible;mso-wrap-style:square;mso-width-percent:0;mso-height-percent:200;mso-wrap-distance-left:9pt;mso-wrap-distance-top:3.6pt;mso-wrap-distance-right:9pt;mso-wrap-distance-bottom:3.6pt;mso-position-horizontal:absolute;mso-position-horizontal-relative:margin;mso-position-vertical:absolute;mso-position-vertical-relative:text;mso-width-percent:0;mso-height-percent:200;mso-width-relative:margin;mso-height-relative:margin;v-text-anchor:top" o:gfxdata="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" filled="f" stroked="f">
+                <v:textbox style="mso-fit-shape-to-text:t">
+                  <w:txbxContent>
+                    <w:p>
+                      <w:pPr>
+                        <w:rPr>
+                          <w:rFonts w:ascii="宋体" w:eastAsia="宋体" w:hAnsi="宋体"/>
+                        </w:rPr>
+                      </w:pPr>
+                      <w:r>
+                        <w:rPr>
+                          <w:rFonts w:ascii="宋体" w:eastAsia="宋体" w:hAnsi="宋体"/>
+                        </w:rPr>
+                        <w:t>(</w:t>
+                      </w:r>
+                      <w:r>
+                        <w:rPr>
+                          <w:rFonts w:ascii="宋体" w:eastAsia="宋体" w:hAnsi="宋体"/>
+                        </w:rPr>
+                        <w:t>10</w:t>
+                      </w:r>
+                      <w:r>
+                        <w:rPr>
+                          <w:rFonts w:ascii="宋体" w:eastAsia="宋体" w:hAnsi="宋体"/>
+                        </w:rPr>
+                        <w:t>)</w:t>
+                      </w:r>
+                    </w:p>
+                  </w:txbxContent>
+                </v:textbox>
+                <w10:wrap anchorx="margin"/>
+              </v:shape>
+            </w:pict>
+          </mc:Fallback>
+        </mc:AlternateContent>
+      </w:r>
+      <w:r>
+        <w:rPr>
+          <w:rFonts w:ascii="宋体" w:eastAsia="宋体" w:hAnsi="宋体" w:hint="eastAsia"/>
+        </w:rPr>
+        <w:t>最小</w:t>
+      </w:r>
+      <w:r>
+        <w:rPr>
+          <w:rFonts w:ascii="宋体" w:eastAsia="宋体" w:hAnsi="宋体"/>
+        </w:rPr>
+        <w:t>二乘法</w:t>
+      </w:r>
+    </w:p>
+    <w:p>
+      <w:pPr>
+        <w:rPr>
+          <w:rFonts w:ascii="宋体" w:eastAsia="宋体" w:hAnsi="宋体"/>
+          <w:sz w:val="18"/>
+          <w:szCs w:val="18"/>
+        </w:rPr>
+      </w:pPr>
+      <m:oMathPara>
+        <m:oMath>
+          <m:r>
+            <w:rPr>
+              <w:rFonts w:ascii="Cambria Math" w:eastAsia="宋体" w:hAnsi="Cambria Math"/>
+            </w:rPr>
+            <m:t>J</m:t>
+          </m:r>
+          <m:d>
+            <m:dPr>
+              <m:ctrlPr>
+                <w:rPr>
+                  <w:rFonts w:ascii="Cambria Math" w:eastAsia="宋体" w:hAnsi="Cambria Math"/>
+                  <w:i/>
+                </w:rPr>
+              </m:ctrlPr>
+            </m:dPr>
+            <m:e>
+              <m:r>
+                <w:rPr>
+                  <w:rFonts w:ascii="Cambria Math" w:eastAsia="宋体" w:hAnsi="Cambria Math"/>
+                </w:rPr>
+                <m:t>θ</m:t>
+              </m:r>
+            </m:e>
+          </m:d>
+          <m:r>
+            <w:rPr>
+              <w:rFonts w:ascii="Cambria Math" w:eastAsia="宋体" w:hAnsi="Cambria Math"/>
+            </w:rPr>
+            <m:t xml:space="preserve">= </m:t>
+          </m:r>
+          <m:f>
+            <m:fPr>
+              <m:ctrlPr>
+                <w:rPr>
+                  <w:rFonts w:ascii="Cambria Math" w:eastAsia="宋体" w:hAnsi="Cambria Math"/>
+                </w:rPr>
+              </m:ctrlPr>
+            </m:fPr>
+            <m:num>
+              <m:r>
+                <w:rPr>
+                  <w:rFonts w:ascii="Cambria Math" w:eastAsia="宋体" w:hAnsi="Cambria Math"/>
+                </w:rPr>
+                <m:t>1</m:t>
+              </m:r>
+            </m:num>
+            <m:den>
+              <m:r>
+                <w:rPr>
+                  <w:rFonts w:ascii="Cambria Math" w:eastAsia="宋体" w:hAnsi="Cambria Math"/>
+                </w:rPr>
+                <m:t>2</m:t>
+              </m:r>
+            </m:den>
+          </m:f>
+          <m:nary>
+            <m:naryPr>
+              <m:chr m:val="∑"/>
+              <m:limLoc m:val="undOvr"/>
+              <m:ctrlPr>
+                <w:rPr>
+                  <w:rFonts w:ascii="Cambria Math" w:eastAsia="宋体" w:hAnsi="Cambria Math"/>
+                  <w:i/>
+                </w:rPr>
+              </m:ctrlPr>
+            </m:naryPr>
+            <m:sub>
+              <m:r>
+                <w:rPr>
+                  <w:rFonts w:ascii="Cambria Math" w:eastAsia="宋体" w:hAnsi="Cambria Math"/>
+                </w:rPr>
+                <m:t>i=1</m:t>
+              </m:r>
+            </m:sub>
+            <m:sup>
+              <m:r>
+                <w:rPr>
+                  <w:rFonts w:ascii="Cambria Math" w:eastAsia="宋体" w:hAnsi="Cambria Math"/>
+                </w:rPr>
+                <m:t>m</m:t>
+              </m:r>
+            </m:sup>
+            <m:e>
+              <m:sSup>
+                <m:sSupPr>
+                  <m:ctrlPr>
+                    <w:rPr>
+                      <w:rFonts w:ascii="Cambria Math" w:eastAsia="宋体" w:hAnsi="Cambria Math"/>
+                      <w:i/>
+                    </w:rPr>
+                  </m:ctrlPr>
+                </m:sSupPr>
+                <m:e>
+                  <m:d>
+                    <m:dPr>
+                      <m:ctrlPr>
+                        <w:rPr>
+                          <w:rFonts w:ascii="Cambria Math" w:eastAsia="宋体" w:hAnsi="Cambria Math"/>
+                          <w:i/>
+                        </w:rPr>
+                      </m:ctrlPr>
+                    </m:dPr>
+                    <m:e>
+                      <m:r>
+                        <w:rPr>
+                          <w:rFonts w:ascii="Cambria Math" w:eastAsia="宋体" w:hAnsi="Cambria Math"/>
+                        </w:rPr>
+                        <m:t xml:space="preserve"> </m:t>
+                      </m:r>
+                      <m:sSup>
+                        <m:sSupPr>
+                          <m:ctrlPr>
+                            <w:rPr>
+                              <w:rFonts w:ascii="Cambria Math" w:eastAsia="宋体" w:hAnsi="Cambria Math"/>
+                              <w:i/>
+                            </w:rPr>
+                          </m:ctrlPr>
+                        </m:sSupPr>
+                        <m:e>
+                          <m:r>
+                            <w:rPr>
+                              <w:rFonts w:ascii="Cambria Math" w:eastAsia="宋体" w:hAnsi="Cambria Math"/>
+                            </w:rPr>
+                            <m:t>y</m:t>
+                          </m:r>
+                        </m:e>
+                        <m:sup>
+                          <m:d>
+                            <m:dPr>
+                              <m:ctrlPr>
+                                <w:rPr>
+                                  <w:rFonts w:ascii="Cambria Math" w:eastAsia="宋体" w:hAnsi="Cambria Math"/>
+                                  <w:i/>
+                                </w:rPr>
+                              </m:ctrlPr>
+                            </m:dPr>
+                            <m:e>
+                              <m:r>
+                                <w:rPr>
+                                  <w:rFonts w:ascii="Cambria Math" w:eastAsia="宋体" w:hAnsi="Cambria Math"/>
+                                </w:rPr>
+                                <m:t>i</m:t>
+                              </m:r>
+                            </m:e>
+                          </m:d>
+                        </m:sup>
+                      </m:sSup>
+                      <m:r>
+                        <w:rPr>
+                          <w:rFonts w:ascii="Cambria Math" w:eastAsia="宋体" w:hAnsi="Cambria Math"/>
+                        </w:rPr>
+                        <m:t xml:space="preserve"> - </m:t>
+                      </m:r>
+                      <m:sSup>
+                        <m:sSupPr>
+                          <m:ctrlPr>
+                            <w:rPr>
+                              <w:rFonts w:ascii="Cambria Math" w:eastAsia="宋体" w:hAnsi="Cambria Math"/>
+                              <w:i/>
+                            </w:rPr>
+                          </m:ctrlPr>
+                        </m:sSupPr>
+                        <m:e>
+                          <m:r>
+                            <w:rPr>
+                              <w:rFonts w:ascii="Cambria Math" w:eastAsia="宋体" w:hAnsi="Cambria Math"/>
+                            </w:rPr>
+                            <m:t>θ</m:t>
+                          </m:r>
+                        </m:e>
+                        <m:sup>
+                          <m:r>
+                            <w:rPr>
+                              <w:rFonts w:ascii="Cambria Math" w:eastAsia="宋体" w:hAnsi="Cambria Math"/>
+                            </w:rPr>
+                            <m:t>T</m:t>
+                          </m:r>
+                        </m:sup>
+                      </m:sSup>
+                      <m:sSup>
+                        <m:sSupPr>
+                          <m:ctrlPr>
+                            <w:rPr>
+                              <w:rFonts w:ascii="Cambria Math" w:eastAsia="宋体" w:hAnsi="Cambria Math"/>
+                              <w:i/>
+                            </w:rPr>
+                          </m:ctrlPr>
+                        </m:sSupPr>
+                        <m:e>
+                          <m:r>
+                            <w:rPr>
+                              <w:rFonts w:ascii="Cambria Math" w:eastAsia="宋体" w:hAnsi="Cambria Math"/>
+                            </w:rPr>
+                            <m:t>x</m:t>
+                          </m:r>
+                        </m:e>
+                        <m:sup>
+                          <m:d>
+                            <m:dPr>
+                              <m:ctrlPr>
+                                <w:rPr>
+                                  <w:rFonts w:ascii="Cambria Math" w:eastAsia="宋体" w:hAnsi="Cambria Math"/>
+                                  <w:i/>
+                                </w:rPr>
+                              </m:ctrlPr>
+                            </m:dPr>
+                            <m:e>
+                              <m:r>
+                                <w:rPr>
+                                  <w:rFonts w:ascii="Cambria Math" w:eastAsia="宋体" w:hAnsi="Cambria Math"/>
+                                </w:rPr>
+                                <m:t>i</m:t>
+                              </m:r>
+                            </m:e>
+                          </m:d>
+                        </m:sup>
+                      </m:sSup>
+                    </m:e>
+                  </m:d>
+                </m:e>
+                <m:sup>
+                  <m:r>
+                    <w:rPr>
+                      <w:rFonts w:ascii="Cambria Math" w:eastAsia="宋体" w:hAnsi="Cambria Math"/>
+                    </w:rPr>
+                    <m:t>2</m:t>
+                  </m:r>
+                </m:sup>
+              </m:sSup>
+            </m:e>
+          </m:nary>
+        </m:oMath>
+      </m:oMathPara>
+    </w:p>
+    <w:p>
+      <w:pPr>
+        <w:rPr>
+          <w:rFonts w:ascii="宋体" w:eastAsia="宋体" w:hAnsi="宋体"/>
+          <w:sz w:val="18"/>
+          <w:szCs w:val="18"/>
+        </w:rPr>
+      </w:pPr>
     </w:p>
     <w:p>
       <w:pPr>
@@ -3753,9 +7651,10 @@
           <w:szCs w:val="24"/>
           <w:shd w:val="clear" w:color="auto" w:fill="FFFFFF"/>
         </w:rPr>
-        <w:lastRenderedPageBreak/>
         <w:t>pass</w:t>
       </w:r>
+      <w:bookmarkStart w:id="3" w:name="_GoBack"/>
+      <w:bookmarkEnd w:id="3"/>
     </w:p>
     <w:p>
       <w:pPr>

</xml_diff>